<commit_message>
Added the student 5 report after evaluation review
</commit_message>
<xml_diff>
--- a/reports/C2/Student#5/05 - Requirements - Student #5.docx
+++ b/reports/C2/Student#5/05 - Requirements - Student #5.docx
@@ -138,7 +138,6 @@
                 <w15:appearance w15:val="hidden"/>
                 <w:text/>
               </w:sdtPr>
-              <w:sdtEndPr/>
               <w:sdtContent>
                 <w:r>
                   <w:rPr>
@@ -150,7 +149,19 @@
                   <w:rPr>
                     <w:rFonts w:asciiTheme="majorHAnsi" w:hAnsiTheme="majorHAnsi" w:cstheme="majorHAnsi"/>
                   </w:rPr>
-                  <w:t xml:space="preserve">C1.008 </w:t>
+                  <w:t>C</w:t>
+                </w:r>
+                <w:r>
+                  <w:rPr>
+                    <w:rFonts w:asciiTheme="majorHAnsi" w:hAnsiTheme="majorHAnsi" w:cstheme="majorHAnsi"/>
+                  </w:rPr>
+                  <w:t>2</w:t>
+                </w:r>
+                <w:r>
+                  <w:rPr>
+                    <w:rFonts w:asciiTheme="majorHAnsi" w:hAnsiTheme="majorHAnsi" w:cstheme="majorHAnsi"/>
+                  </w:rPr>
+                  <w:t xml:space="preserve">.008 </w:t>
                 </w:r>
                 <w:r>
                   <w:rPr>
@@ -215,7 +226,6 @@
                 <w15:appearance w15:val="hidden"/>
                 <w:text/>
               </w:sdtPr>
-              <w:sdtEndPr/>
               <w:sdtContent>
                 <w:r>
                   <w:rPr>
@@ -227,13 +237,13 @@
                   <w:rPr>
                     <w:rFonts w:asciiTheme="majorHAnsi" w:hAnsiTheme="majorHAnsi" w:cstheme="majorBidi"/>
                   </w:rPr>
-                  <w:t>https://github.com/pabniecor/Acme-ANS-D</w:t>
+                  <w:t>https://github.com/pabniecor/Acme-ANS-</w:t>
                 </w:r>
                 <w:r>
                   <w:rPr>
                     <w:rFonts w:asciiTheme="majorHAnsi" w:hAnsiTheme="majorHAnsi" w:cstheme="majorBidi"/>
                   </w:rPr>
-                  <w:t>04</w:t>
+                  <w:t>C2</w:t>
                 </w:r>
               </w:sdtContent>
             </w:sdt>
@@ -278,7 +288,6 @@
                 <w:rFonts w:asciiTheme="majorHAnsi" w:hAnsiTheme="majorHAnsi" w:cstheme="majorBidi"/>
                 <w:b/>
                 <w:bCs/>
-                <w:lang w:val="es-ES"/>
               </w:rPr>
             </w:pPr>
             <w:r>
@@ -298,14 +307,12 @@
             <w:r>
               <w:rPr>
                 <w:rFonts w:asciiTheme="majorHAnsi" w:hAnsiTheme="majorHAnsi" w:cstheme="majorBidi"/>
-                <w:lang w:val="es-ES"/>
               </w:rPr>
               <w:t xml:space="preserve"> </w:t>
             </w:r>
             <w:r>
               <w:rPr>
                 <w:rFonts w:asciiTheme="majorHAnsi" w:hAnsiTheme="majorHAnsi" w:cstheme="majorBidi"/>
-                <w:lang w:val="es-ES"/>
               </w:rPr>
               <w:t>4909*****</w:t>
             </w:r>
@@ -343,7 +350,6 @@
               <w:sdtPr>
                 <w:rPr>
                   <w:rFonts w:asciiTheme="majorHAnsi" w:hAnsiTheme="majorHAnsi" w:cstheme="majorHAnsi"/>
-                  <w:lang w:val="es-ES"/>
                 </w:rPr>
                 <w:tag w:val="UVUS02"/>
                 <w:id w:val="1381354132"/>
@@ -353,26 +359,22 @@
                 <w15:appearance w15:val="hidden"/>
                 <w:text/>
               </w:sdtPr>
-              <w:sdtEndPr/>
               <w:sdtContent>
                 <w:r>
                   <w:rPr>
                     <w:rFonts w:asciiTheme="majorHAnsi" w:hAnsiTheme="majorHAnsi" w:cstheme="majorHAnsi"/>
-                    <w:lang w:val="es-ES"/>
                   </w:rPr>
                   <w:t xml:space="preserve"> </w:t>
                 </w:r>
                 <w:r>
                   <w:rPr>
                     <w:rFonts w:asciiTheme="majorHAnsi" w:hAnsiTheme="majorHAnsi" w:cstheme="majorHAnsi"/>
-                    <w:lang w:val="es-ES"/>
                   </w:rPr>
                   <w:t>VWN3805</w:t>
                 </w:r>
                 <w:r>
                   <w:rPr>
                     <w:rFonts w:asciiTheme="majorHAnsi" w:hAnsiTheme="majorHAnsi" w:cstheme="majorHAnsi"/>
-                    <w:lang w:val="es-ES"/>
                   </w:rPr>
                   <w:t xml:space="preserve">  </w:t>
                 </w:r>
@@ -420,7 +422,6 @@
                 <w15:appearance w15:val="hidden"/>
                 <w:text/>
               </w:sdtPr>
-              <w:sdtEndPr/>
               <w:sdtContent>
                 <w:r>
                   <w:rPr>
@@ -486,7 +487,6 @@
                 <w15:appearance w15:val="hidden"/>
                 <w:text/>
               </w:sdtPr>
-              <w:sdtEndPr/>
               <w:sdtContent>
                 <w:r>
                   <w:rPr>
@@ -562,7 +562,6 @@
                 <w15:appearance w15:val="hidden"/>
                 <w:text/>
               </w:sdtPr>
-              <w:sdtEndPr/>
               <w:sdtContent>
                 <w:r>
                   <w:rPr>
@@ -580,7 +579,7 @@
                   <w:rPr>
                     <w:rFonts w:asciiTheme="majorHAnsi" w:hAnsiTheme="majorHAnsi" w:cstheme="majorHAnsi"/>
                   </w:rPr>
-                  <w:t>May</w:t>
+                  <w:t>July</w:t>
                 </w:r>
                 <w:r>
                   <w:rPr>
@@ -592,7 +591,7 @@
                   <w:rPr>
                     <w:rFonts w:asciiTheme="majorHAnsi" w:hAnsiTheme="majorHAnsi" w:cstheme="majorHAnsi"/>
                   </w:rPr>
-                  <w:t>26th</w:t>
+                  <w:t>2nd</w:t>
                 </w:r>
                 <w:r>
                   <w:rPr>
@@ -618,6 +617,7 @@
         <w:rPr>
           <w:rFonts w:cstheme="majorHAnsi"/>
         </w:rPr>
+        <w:lastRenderedPageBreak/>
         <w:t>MANDATORY</w:t>
       </w:r>
       <w:r>
@@ -819,7 +819,6 @@
           <w15:appearance w15:val="hidden"/>
           <w:text/>
         </w:sdtPr>
-        <w:sdtEndPr/>
         <w:sdtContent>
           <w:r>
             <w:t xml:space="preserve"> </w:t>
@@ -918,9 +917,15 @@
     <w:p>
       <w:pPr>
         <w:pStyle w:val="Comment-Grader"/>
+        <w:rPr>
+          <w:lang w:val="es-ES"/>
+        </w:rPr>
       </w:pPr>
       <w:sdt>
         <w:sdtPr>
+          <w:rPr>
+            <w:lang w:val="es-ES"/>
+          </w:rPr>
           <w:tag w:val="Verdict"/>
           <w:id w:val="1759554758"/>
           <w:placeholder>
@@ -929,7 +934,762 @@
           <w15:appearance w15:val="hidden"/>
           <w:text/>
         </w:sdtPr>
-        <w:sdtEndPr/>
+        <w:sdtContent>
+          <w:r>
+            <w:rPr>
+              <w:lang w:val="es-ES"/>
+            </w:rPr>
+            <w:t xml:space="preserve">   </w:t>
+          </w:r>
+        </w:sdtContent>
+      </w:sdt>
+      <w:r>
+        <w:rPr>
+          <w:lang w:val="es-ES"/>
+        </w:rPr>
+        <w:t xml:space="preserve">   </w:t>
+      </w:r>
+      <w:r>
+        <w:rPr>
+          <w:lang w:val="es-ES"/>
+        </w:rPr>
+        <w:t>El enlace proporcionado conduce a</w:t>
+      </w:r>
+      <w:r>
+        <w:rPr>
+          <w:lang w:val="es-ES"/>
+        </w:rPr>
+        <w:t xml:space="preserve"> </w:t>
+      </w:r>
+    </w:p>
+    <w:p>
+      <w:pPr>
+        <w:pStyle w:val="Comment-Grader"/>
+        <w:rPr>
+          <w:lang w:val="es-ES"/>
+        </w:rPr>
+      </w:pPr>
+      <w:r>
+        <w:rPr>
+          <w:noProof/>
+          <w:lang w:val="es-ES"/>
+        </w:rPr>
+        <w:drawing>
+          <wp:inline distT="0" distB="0" distL="0" distR="0" wp14:anchorId="170B0983" wp14:editId="3490D8D9">
+            <wp:extent cx="5731510" cy="2323465"/>
+            <wp:effectExtent l="0" t="0" r="2540" b="635"/>
+            <wp:docPr id="1288066217" name="Picture 1" descr="A cartoon character in a brown hooded coat&#10;&#10;AI-generated content may be incorrect."/>
+            <wp:cNvGraphicFramePr>
+              <a:graphicFrameLocks xmlns:a="http://schemas.openxmlformats.org/drawingml/2006/main" noChangeAspect="1"/>
+            </wp:cNvGraphicFramePr>
+            <a:graphic xmlns:a="http://schemas.openxmlformats.org/drawingml/2006/main">
+              <a:graphicData uri="http://schemas.openxmlformats.org/drawingml/2006/picture">
+                <pic:pic xmlns:pic="http://schemas.openxmlformats.org/drawingml/2006/picture">
+                  <pic:nvPicPr>
+                    <pic:cNvPr id="1288066217" name="Picture 1" descr="A cartoon character in a brown hooded coat&#10;&#10;AI-generated content may be incorrect."/>
+                    <pic:cNvPicPr/>
+                  </pic:nvPicPr>
+                  <pic:blipFill>
+                    <a:blip r:embed="rId5"/>
+                    <a:stretch>
+                      <a:fillRect/>
+                    </a:stretch>
+                  </pic:blipFill>
+                  <pic:spPr>
+                    <a:xfrm>
+                      <a:off x="0" y="0"/>
+                      <a:ext cx="5731510" cy="2323465"/>
+                    </a:xfrm>
+                    <a:prstGeom prst="rect">
+                      <a:avLst/>
+                    </a:prstGeom>
+                  </pic:spPr>
+                </pic:pic>
+              </a:graphicData>
+            </a:graphic>
+          </wp:inline>
+        </w:drawing>
+      </w:r>
+    </w:p>
+    <w:p>
+      <w:pPr>
+        <w:pStyle w:val="Comment-Student"/>
+        <w:rPr>
+          <w:lang w:val="es-ES"/>
+        </w:rPr>
+      </w:pPr>
+      <w:r>
+        <w:rPr>
+          <w:lang w:val="es-ES"/>
+        </w:rPr>
+        <w:lastRenderedPageBreak/>
+        <w:t xml:space="preserve">Estimado profesor Rafael </w:t>
+      </w:r>
+      <w:proofErr w:type="spellStart"/>
+      <w:r>
+        <w:rPr>
+          <w:lang w:val="es-ES"/>
+        </w:rPr>
+        <w:t>Corchuelo</w:t>
+      </w:r>
+      <w:proofErr w:type="spellEnd"/>
+      <w:r>
+        <w:rPr>
+          <w:lang w:val="es-ES"/>
+        </w:rPr>
+        <w:t>,</w:t>
+      </w:r>
+    </w:p>
+    <w:p>
+      <w:pPr>
+        <w:pStyle w:val="Comment-Student"/>
+        <w:rPr>
+          <w:lang w:val="es-ES"/>
+        </w:rPr>
+        <w:sectPr>
+          <w:pgSz w:w="11906" w:h="16838"/>
+          <w:pgMar w:top="1440" w:right="1440" w:bottom="1440" w:left="1440" w:header="709" w:footer="709" w:gutter="0"/>
+          <w:cols w:space="720"/>
+          <w:docGrid w:linePitch="299"/>
+        </w:sectPr>
+      </w:pPr>
+      <w:r>
+        <w:rPr>
+          <w:lang w:val="es-ES"/>
+        </w:rPr>
+        <w:t xml:space="preserve">Se ha procedido ha configurar el </w:t>
+      </w:r>
+      <w:proofErr w:type="spellStart"/>
+      <w:r>
+        <w:rPr>
+          <w:lang w:val="es-ES"/>
+        </w:rPr>
+        <w:t>dashboard</w:t>
+      </w:r>
+      <w:proofErr w:type="spellEnd"/>
+      <w:r>
+        <w:rPr>
+          <w:lang w:val="es-ES"/>
+        </w:rPr>
+        <w:t xml:space="preserve"> como público. Antes sólo el proyecto lo estaba, pero el </w:t>
+      </w:r>
+      <w:proofErr w:type="spellStart"/>
+      <w:r>
+        <w:rPr>
+          <w:lang w:val="es-ES"/>
+        </w:rPr>
+        <w:t>dashboard</w:t>
+      </w:r>
+      <w:proofErr w:type="spellEnd"/>
+      <w:r>
+        <w:rPr>
+          <w:lang w:val="es-ES"/>
+        </w:rPr>
+        <w:t xml:space="preserve"> se mantuvo como privado por error, se debería poder acceder a él sin problemas ahora.</w:t>
+      </w:r>
+      <w:r>
+        <w:rPr>
+          <w:rFonts w:asciiTheme="majorHAnsi" w:hAnsiTheme="majorHAnsi" w:cstheme="majorHAnsi"/>
+          <w:lang w:val="es-ES"/>
+        </w:rPr>
+        <w:br w:type="page"/>
+      </w:r>
+    </w:p>
+    <w:p>
+      <w:pPr>
+        <w:pStyle w:val="Heading1"/>
+        <w:tabs>
+          <w:tab w:val="left" w:pos="284"/>
+        </w:tabs>
+        <w:spacing w:before="0"/>
+        <w:rPr>
+          <w:rFonts w:cstheme="majorHAnsi"/>
+          <w:lang w:val="en-US"/>
+        </w:rPr>
+      </w:pPr>
+      <w:r>
+        <w:rPr>
+          <w:rFonts w:cstheme="majorHAnsi"/>
+        </w:rPr>
+        <w:lastRenderedPageBreak/>
+        <w:t>MANDATORY</w:t>
+      </w:r>
+      <w:r>
+        <w:rPr>
+          <w:rFonts w:cstheme="majorHAnsi"/>
+        </w:rPr>
+        <w:t xml:space="preserve"> </w:t>
+      </w:r>
+      <w:r>
+        <w:rPr>
+          <w:rFonts w:cstheme="majorHAnsi"/>
+        </w:rPr>
+        <w:br/>
+      </w:r>
+      <w:r>
+        <w:rPr>
+          <w:rFonts w:cstheme="majorHAnsi"/>
+          <w:lang w:val="en-US"/>
+        </w:rPr>
+        <w:t>Deliverable D02: data models</w:t>
+      </w:r>
+    </w:p>
+    <w:p>
+      <w:pPr>
+        <w:pStyle w:val="Heading2"/>
+        <w:rPr>
+          <w:rFonts w:cstheme="majorHAnsi"/>
+          <w:lang w:val="en-US"/>
+        </w:rPr>
+      </w:pPr>
+      <w:r>
+        <w:rPr>
+          <w:rFonts w:cstheme="majorHAnsi"/>
+          <w:lang w:val="en-US"/>
+        </w:rPr>
+        <w:t>Information requirements</w:t>
+      </w:r>
+    </w:p>
+    <w:p>
+      <w:pPr>
+        <w:pStyle w:val="Requirement-Header"/>
+      </w:pPr>
+      <w:r>
+        <w:t>The</w:t>
+      </w:r>
+      <w:r>
+        <w:rPr>
+          <w:b/>
+          <w:bCs/>
+        </w:rPr>
+        <w:t xml:space="preserve"> technicians</w:t>
+      </w:r>
+      <w:r>
+        <w:t xml:space="preserve"> </w:t>
+      </w:r>
+      <w:r>
+        <w:t xml:space="preserve">care of </w:t>
+      </w:r>
+      <w:r>
+        <w:t>aircraft</w:t>
+      </w:r>
+      <w:r>
+        <w:t xml:space="preserve"> maintenance </w:t>
+      </w:r>
+      <w:r>
+        <w:t>by conducting regular inspections, performing repairs, and carrying out other maintenance tasks</w:t>
+      </w:r>
+      <w:r>
+        <w:t xml:space="preserve">. </w:t>
+      </w:r>
+      <w:r>
+        <w:t xml:space="preserve">The system must store the following data about them: a </w:t>
+      </w:r>
+      <w:r>
+        <w:rPr>
+          <w:b/>
+          <w:bCs/>
+        </w:rPr>
+        <w:t>license number</w:t>
+      </w:r>
+      <w:r>
+        <w:t xml:space="preserve"> </w:t>
+      </w:r>
+      <w:r>
+        <w:t>(unique, pattern "^[A-Z]{2-3}\d{6}$")</w:t>
+      </w:r>
+      <w:r>
+        <w:t xml:space="preserve">, </w:t>
+      </w:r>
+      <w:r>
+        <w:t>a</w:t>
+      </w:r>
+      <w:r>
+        <w:t xml:space="preserve"> </w:t>
+      </w:r>
+      <w:r>
+        <w:rPr>
+          <w:b/>
+          <w:bCs/>
+        </w:rPr>
+        <w:t>phone number</w:t>
+      </w:r>
+      <w:r>
+        <w:t xml:space="preserve"> (pattern "^\+?\d{6,15}$")</w:t>
+      </w:r>
+      <w:r>
+        <w:t>,</w:t>
+      </w:r>
+      <w:r>
+        <w:t xml:space="preserve"> </w:t>
+      </w:r>
+      <w:r>
+        <w:t>their</w:t>
+      </w:r>
+      <w:r>
+        <w:t xml:space="preserve"> </w:t>
+      </w:r>
+      <w:r>
+        <w:rPr>
+          <w:b/>
+          <w:bCs/>
+        </w:rPr>
+        <w:t>specialisation</w:t>
+      </w:r>
+      <w:r>
+        <w:rPr>
+          <w:b/>
+          <w:bCs/>
+        </w:rPr>
+        <w:t xml:space="preserve"> </w:t>
+      </w:r>
+      <w:r>
+        <w:t>(</w:t>
+      </w:r>
+      <w:r>
+        <w:t xml:space="preserve">up to 50 </w:t>
+      </w:r>
+      <w:r>
+        <w:t>characters)</w:t>
+      </w:r>
+      <w:r>
+        <w:t>,</w:t>
+      </w:r>
+      <w:r>
+        <w:t xml:space="preserve"> whether they have passed their </w:t>
+      </w:r>
+      <w:r>
+        <w:rPr>
+          <w:b/>
+          <w:bCs/>
+        </w:rPr>
+        <w:t>annual health test</w:t>
+      </w:r>
+      <w:r>
+        <w:t xml:space="preserve"> or not</w:t>
+      </w:r>
+      <w:r>
+        <w:t>, and</w:t>
+      </w:r>
+      <w:r>
+        <w:t xml:space="preserve"> </w:t>
+      </w:r>
+      <w:r>
+        <w:t>their</w:t>
+      </w:r>
+      <w:r>
+        <w:t xml:space="preserve"> </w:t>
+      </w:r>
+      <w:r>
+        <w:rPr>
+          <w:b/>
+          <w:bCs/>
+        </w:rPr>
+        <w:t>years of experience</w:t>
+      </w:r>
+      <w:r>
+        <w:t xml:space="preserve">.  </w:t>
+      </w:r>
+      <w:r>
+        <w:t xml:space="preserve">Optionally, the system may store their </w:t>
+      </w:r>
+      <w:r>
+        <w:rPr>
+          <w:b/>
+          <w:bCs/>
+        </w:rPr>
+        <w:t>certifications</w:t>
+      </w:r>
+      <w:r>
+        <w:t xml:space="preserve"> (</w:t>
+      </w:r>
+      <w:r>
+        <w:t xml:space="preserve">up </w:t>
+      </w:r>
+      <w:r>
+        <w:t>to 255 characters</w:t>
+      </w:r>
+      <w:r>
+        <w:t>)</w:t>
+      </w:r>
+      <w:r>
+        <w:t xml:space="preserve">.  </w:t>
+      </w:r>
+    </w:p>
+    <w:p>
+      <w:pPr>
+        <w:pStyle w:val="Comment-Grader"/>
+        <w:rPr>
+          <w:lang w:val="es-ES"/>
+        </w:rPr>
+      </w:pPr>
+      <w:sdt>
+        <w:sdtPr>
+          <w:rPr>
+            <w:lang w:val="es-ES"/>
+          </w:rPr>
+          <w:tag w:val="Verdict"/>
+          <w:id w:val="-2087291343"/>
+          <w:placeholder>
+            <w:docPart w:val="6283C8B0701B4CDDBB1CF71E5A4F031E"/>
+          </w:placeholder>
+          <w15:appearance w15:val="hidden"/>
+          <w:text/>
+        </w:sdtPr>
+        <w:sdtContent>
+          <w:r>
+            <w:rPr>
+              <w:lang w:val="es-ES"/>
+            </w:rPr>
+            <w:t xml:space="preserve">  </w:t>
+          </w:r>
+          <w:r>
+            <w:rPr>
+              <w:lang w:val="es-ES"/>
+            </w:rPr>
+            <w:t>X</w:t>
+          </w:r>
+          <w:r>
+            <w:rPr>
+              <w:lang w:val="es-ES"/>
+            </w:rPr>
+            <w:t xml:space="preserve">  </w:t>
+          </w:r>
+        </w:sdtContent>
+      </w:sdt>
+      <w:r>
+        <w:rPr>
+          <w:lang w:val="es-ES"/>
+        </w:rPr>
+        <w:t xml:space="preserve">  </w:t>
+      </w:r>
+      <w:r>
+        <w:rPr>
+          <w:lang w:val="es-ES"/>
+        </w:rPr>
+        <w:t>OJO: mensajes de er</w:t>
+      </w:r>
+      <w:r>
+        <w:rPr>
+          <w:lang w:val="es-ES"/>
+        </w:rPr>
+        <w:t>ror no personalizados.</w:t>
+      </w:r>
+    </w:p>
+    <w:p>
+      <w:pPr>
+        <w:pStyle w:val="Comment-Grader"/>
+        <w:rPr>
+          <w:lang w:val="es-ES"/>
+        </w:rPr>
+      </w:pPr>
+      <w:r>
+        <w:rPr>
+          <w:noProof/>
+          <w:lang w:val="es-ES"/>
+        </w:rPr>
+        <w:drawing>
+          <wp:inline distT="0" distB="0" distL="0" distR="0" wp14:anchorId="7BD3066C" wp14:editId="44658AC0">
+            <wp:extent cx="3639058" cy="1533739"/>
+            <wp:effectExtent l="0" t="0" r="0" b="9525"/>
+            <wp:docPr id="896690045" name="Picture 1" descr="A white background with black text&#10;&#10;AI-generated content may be incorrect."/>
+            <wp:cNvGraphicFramePr>
+              <a:graphicFrameLocks xmlns:a="http://schemas.openxmlformats.org/drawingml/2006/main" noChangeAspect="1"/>
+            </wp:cNvGraphicFramePr>
+            <a:graphic xmlns:a="http://schemas.openxmlformats.org/drawingml/2006/main">
+              <a:graphicData uri="http://schemas.openxmlformats.org/drawingml/2006/picture">
+                <pic:pic xmlns:pic="http://schemas.openxmlformats.org/drawingml/2006/picture">
+                  <pic:nvPicPr>
+                    <pic:cNvPr id="896690045" name="Picture 1" descr="A white background with black text&#10;&#10;AI-generated content may be incorrect."/>
+                    <pic:cNvPicPr/>
+                  </pic:nvPicPr>
+                  <pic:blipFill>
+                    <a:blip r:embed="rId6"/>
+                    <a:stretch>
+                      <a:fillRect/>
+                    </a:stretch>
+                  </pic:blipFill>
+                  <pic:spPr>
+                    <a:xfrm>
+                      <a:off x="0" y="0"/>
+                      <a:ext cx="3639058" cy="1533739"/>
+                    </a:xfrm>
+                    <a:prstGeom prst="rect">
+                      <a:avLst/>
+                    </a:prstGeom>
+                  </pic:spPr>
+                </pic:pic>
+              </a:graphicData>
+            </a:graphic>
+          </wp:inline>
+        </w:drawing>
+      </w:r>
+    </w:p>
+    <w:p>
+      <w:pPr>
+        <w:pStyle w:val="Comment-Student"/>
+        <w:rPr>
+          <w:lang w:val="es-ES"/>
+        </w:rPr>
+      </w:pPr>
+      <w:r>
+        <w:rPr>
+          <w:lang w:val="es-ES"/>
+        </w:rPr>
+        <w:t xml:space="preserve">Estimado profesor Rafael </w:t>
+      </w:r>
+      <w:proofErr w:type="spellStart"/>
+      <w:r>
+        <w:rPr>
+          <w:lang w:val="es-ES"/>
+        </w:rPr>
+        <w:t>Corchuelo</w:t>
+      </w:r>
+      <w:proofErr w:type="spellEnd"/>
+      <w:r>
+        <w:rPr>
+          <w:lang w:val="es-ES"/>
+        </w:rPr>
+        <w:t>,</w:t>
+      </w:r>
+    </w:p>
+    <w:p>
+      <w:pPr>
+        <w:pStyle w:val="Comment-Student"/>
+        <w:rPr>
+          <w:lang w:val="es-ES"/>
+        </w:rPr>
+      </w:pPr>
+      <w:r>
+        <w:rPr>
+          <w:lang w:val="es-ES"/>
+        </w:rPr>
+        <w:t>Se han añadido mensajes de error personalizados</w:t>
+      </w:r>
+      <w:r>
+        <w:rPr>
+          <w:lang w:val="es-ES"/>
+        </w:rPr>
+        <w:t xml:space="preserve"> e internacionalizados</w:t>
+      </w:r>
+      <w:r>
+        <w:rPr>
+          <w:lang w:val="es-ES"/>
+        </w:rPr>
+        <w:t xml:space="preserve"> a ambos atributos.</w:t>
+      </w:r>
+    </w:p>
+    <w:p>
+      <w:pPr>
+        <w:pStyle w:val="Comment-Student"/>
+        <w:rPr>
+          <w:lang w:val="es-ES"/>
+        </w:rPr>
+      </w:pPr>
+      <w:r>
+        <w:rPr>
+          <w:noProof/>
+          <w:lang w:val="es-ES"/>
+        </w:rPr>
+        <w:drawing>
+          <wp:inline distT="0" distB="0" distL="0" distR="0" wp14:anchorId="3B07A6FE" wp14:editId="6716F7F9">
+            <wp:extent cx="5731510" cy="993775"/>
+            <wp:effectExtent l="0" t="0" r="2540" b="0"/>
+            <wp:docPr id="1945299789" name="Picture 1" descr="A group of people with text&#10;&#10;AI-generated content may be incorrect."/>
+            <wp:cNvGraphicFramePr>
+              <a:graphicFrameLocks xmlns:a="http://schemas.openxmlformats.org/drawingml/2006/main" noChangeAspect="1"/>
+            </wp:cNvGraphicFramePr>
+            <a:graphic xmlns:a="http://schemas.openxmlformats.org/drawingml/2006/main">
+              <a:graphicData uri="http://schemas.openxmlformats.org/drawingml/2006/picture">
+                <pic:pic xmlns:pic="http://schemas.openxmlformats.org/drawingml/2006/picture">
+                  <pic:nvPicPr>
+                    <pic:cNvPr id="1945299789" name="Picture 1" descr="A group of people with text&#10;&#10;AI-generated content may be incorrect."/>
+                    <pic:cNvPicPr>
+                      <a:picLocks noChangeAspect="1" noChangeArrowheads="1"/>
+                    </pic:cNvPicPr>
+                  </pic:nvPicPr>
+                  <pic:blipFill>
+                    <a:blip r:embed="rId7">
+                      <a:extLst>
+                        <a:ext uri="{28A0092B-C50C-407E-A947-70E740481C1C}">
+                          <a14:useLocalDpi xmlns:a14="http://schemas.microsoft.com/office/drawing/2010/main" val="0"/>
+                        </a:ext>
+                      </a:extLst>
+                    </a:blip>
+                    <a:srcRect/>
+                    <a:stretch>
+                      <a:fillRect/>
+                    </a:stretch>
+                  </pic:blipFill>
+                  <pic:spPr bwMode="auto">
+                    <a:xfrm>
+                      <a:off x="0" y="0"/>
+                      <a:ext cx="5731510" cy="993775"/>
+                    </a:xfrm>
+                    <a:prstGeom prst="rect">
+                      <a:avLst/>
+                    </a:prstGeom>
+                    <a:noFill/>
+                    <a:ln>
+                      <a:noFill/>
+                    </a:ln>
+                  </pic:spPr>
+                </pic:pic>
+              </a:graphicData>
+            </a:graphic>
+          </wp:inline>
+        </w:drawing>
+      </w:r>
+    </w:p>
+    <w:p>
+      <w:pPr>
+        <w:pStyle w:val="Requirement-Header"/>
+      </w:pPr>
+      <w:bookmarkStart w:id="0" w:name="OLE_LINK1"/>
+      <w:r>
+        <w:rPr>
+          <w:b/>
+          <w:bCs/>
+        </w:rPr>
+        <w:t>Maintenance record</w:t>
+      </w:r>
+      <w:r>
+        <w:rPr>
+          <w:b/>
+          <w:bCs/>
+        </w:rPr>
+        <w:t>s</w:t>
+      </w:r>
+      <w:r>
+        <w:t xml:space="preserve"> </w:t>
+      </w:r>
+      <w:r>
+        <w:t>are</w:t>
+      </w:r>
+      <w:r>
+        <w:t xml:space="preserve"> comprehensive record</w:t>
+      </w:r>
+      <w:r>
+        <w:t>s</w:t>
+      </w:r>
+      <w:r>
+        <w:t xml:space="preserve"> of activities performed on a given </w:t>
+      </w:r>
+      <w:r>
+        <w:rPr>
+          <w:b/>
+          <w:bCs/>
+        </w:rPr>
+        <w:t>aircraft</w:t>
+      </w:r>
+      <w:r>
+        <w:t xml:space="preserve"> throughout its operational life</w:t>
+      </w:r>
+      <w:r>
+        <w:t xml:space="preserve">. </w:t>
+      </w:r>
+      <w:r>
+        <w:t xml:space="preserve">The system must store the following data about them: the </w:t>
+      </w:r>
+      <w:r>
+        <w:rPr>
+          <w:b/>
+          <w:bCs/>
+        </w:rPr>
+        <w:t>moment</w:t>
+      </w:r>
+      <w:r>
+        <w:rPr>
+          <w:b/>
+          <w:bCs/>
+        </w:rPr>
+        <w:t xml:space="preserve"> </w:t>
+      </w:r>
+      <w:r>
+        <w:t>when a maintenance takes place</w:t>
+      </w:r>
+      <w:r>
+        <w:t xml:space="preserve">, </w:t>
+      </w:r>
+      <w:r>
+        <w:t>its</w:t>
+      </w:r>
+      <w:r>
+        <w:t xml:space="preserve"> </w:t>
+      </w:r>
+      <w:r>
+        <w:rPr>
+          <w:b/>
+          <w:bCs/>
+        </w:rPr>
+        <w:t>status</w:t>
+      </w:r>
+      <w:r>
+        <w:t xml:space="preserve"> ("PENDING", "IN PROGRESS", "COMPLETED")</w:t>
+      </w:r>
+      <w:r>
+        <w:t xml:space="preserve">, the next </w:t>
+      </w:r>
+      <w:r>
+        <w:rPr>
+          <w:b/>
+          <w:bCs/>
+        </w:rPr>
+        <w:t>inspection due date</w:t>
+      </w:r>
+      <w:r>
+        <w:t xml:space="preserve">, </w:t>
+      </w:r>
+      <w:r>
+        <w:t xml:space="preserve">an </w:t>
+      </w:r>
+      <w:r>
+        <w:rPr>
+          <w:rStyle w:val="Strong"/>
+        </w:rPr>
+        <w:t>estimated cost</w:t>
+      </w:r>
+      <w:r>
+        <w:t xml:space="preserve">, </w:t>
+      </w:r>
+      <w:r>
+        <w:t>and some</w:t>
+      </w:r>
+      <w:r>
+        <w:t xml:space="preserve"> optional</w:t>
+      </w:r>
+      <w:r>
+        <w:t xml:space="preserve"> </w:t>
+      </w:r>
+      <w:r>
+        <w:rPr>
+          <w:b/>
+          <w:bCs/>
+        </w:rPr>
+        <w:t>notes</w:t>
+      </w:r>
+      <w:r>
+        <w:t xml:space="preserve"> (up to 255 characters)</w:t>
+      </w:r>
+      <w:r>
+        <w:t xml:space="preserve">.  </w:t>
+      </w:r>
+    </w:p>
+    <w:bookmarkEnd w:id="0"/>
+    <w:p>
+      <w:pPr>
+        <w:pStyle w:val="Comment-Grader"/>
+      </w:pPr>
+      <w:sdt>
+        <w:sdtPr>
+          <w:tag w:val="Verdict"/>
+          <w:id w:val="-1923398429"/>
+          <w:placeholder>
+            <w:docPart w:val="0DA89ACCF27D4A8FA9BAC3C55D889431"/>
+          </w:placeholder>
+          <w15:appearance w15:val="hidden"/>
+          <w:text/>
+        </w:sdtPr>
         <w:sdtContent>
           <w:r>
             <w:t xml:space="preserve"> </w:t>
@@ -943,288 +1703,126 @@
         </w:sdtContent>
       </w:sdt>
       <w:r>
+        <w:t xml:space="preserve"> </w:t>
+      </w:r>
+      <w:r>
         <w:t xml:space="preserve">   </w:t>
       </w:r>
     </w:p>
     <w:p>
       <w:pPr>
-        <w:rPr>
-          <w:rFonts w:asciiTheme="majorHAnsi" w:hAnsiTheme="majorHAnsi" w:cstheme="majorHAnsi"/>
-        </w:rPr>
-      </w:pPr>
-    </w:p>
-    <w:p>
-      <w:pPr>
-        <w:rPr>
-          <w:rFonts w:asciiTheme="majorHAnsi" w:hAnsiTheme="majorHAnsi" w:cstheme="majorHAnsi"/>
-          <w:lang w:val="en-US"/>
-        </w:rPr>
-      </w:pPr>
-    </w:p>
-    <w:p>
-      <w:pPr>
-        <w:tabs>
-          <w:tab w:val="left" w:pos="284"/>
-        </w:tabs>
-        <w:rPr>
-          <w:rFonts w:asciiTheme="majorHAnsi" w:hAnsiTheme="majorHAnsi" w:cstheme="majorHAnsi"/>
-          <w:lang w:val="en-US"/>
-        </w:rPr>
-      </w:pPr>
-    </w:p>
-    <w:p>
-      <w:pPr>
-        <w:tabs>
-          <w:tab w:val="left" w:pos="284"/>
-        </w:tabs>
-        <w:rPr>
-          <w:rFonts w:asciiTheme="majorHAnsi" w:hAnsiTheme="majorHAnsi" w:cstheme="majorHAnsi"/>
-          <w:lang w:val="en-US"/>
-        </w:rPr>
-      </w:pPr>
-    </w:p>
-    <w:p>
-      <w:pPr>
-        <w:jc w:val="left"/>
-        <w:rPr>
-          <w:rFonts w:asciiTheme="majorHAnsi" w:hAnsiTheme="majorHAnsi" w:cstheme="majorHAnsi"/>
-          <w:lang w:val="en-US"/>
-        </w:rPr>
-        <w:sectPr>
-          <w:pgSz w:w="11906" w:h="16838"/>
-          <w:pgMar w:top="1440" w:right="1440" w:bottom="1440" w:left="1440" w:header="709" w:footer="709" w:gutter="0"/>
-          <w:cols w:space="720"/>
-          <w:docGrid w:linePitch="299"/>
-        </w:sectPr>
-      </w:pPr>
-      <w:r>
-        <w:rPr>
-          <w:rFonts w:asciiTheme="majorHAnsi" w:hAnsiTheme="majorHAnsi" w:cstheme="majorHAnsi"/>
-          <w:lang w:val="en-US"/>
-        </w:rPr>
-        <w:br w:type="page"/>
-      </w:r>
-    </w:p>
-    <w:p>
-      <w:pPr>
-        <w:pStyle w:val="Heading1"/>
-        <w:tabs>
-          <w:tab w:val="left" w:pos="284"/>
-        </w:tabs>
-        <w:spacing w:before="0"/>
-        <w:rPr>
-          <w:rFonts w:cstheme="majorHAnsi"/>
-          <w:lang w:val="en-US"/>
-        </w:rPr>
-      </w:pPr>
-      <w:r>
-        <w:rPr>
-          <w:rFonts w:cstheme="majorHAnsi"/>
-        </w:rPr>
-        <w:t>MANDATORY</w:t>
-      </w:r>
-      <w:r>
-        <w:rPr>
-          <w:rFonts w:cstheme="majorHAnsi"/>
-        </w:rPr>
-        <w:t xml:space="preserve"> </w:t>
-      </w:r>
-      <w:r>
-        <w:rPr>
-          <w:rFonts w:cstheme="majorHAnsi"/>
-        </w:rPr>
-        <w:br/>
-      </w:r>
-      <w:r>
-        <w:rPr>
-          <w:rFonts w:cstheme="majorHAnsi"/>
-          <w:lang w:val="en-US"/>
-        </w:rPr>
-        <w:t>Deliverable D02: data models</w:t>
-      </w:r>
-    </w:p>
-    <w:p>
-      <w:pPr>
-        <w:pStyle w:val="Heading2"/>
-        <w:rPr>
-          <w:rFonts w:cstheme="majorHAnsi"/>
-          <w:lang w:val="en-US"/>
-        </w:rPr>
-      </w:pPr>
-      <w:r>
-        <w:rPr>
-          <w:rFonts w:cstheme="majorHAnsi"/>
-          <w:lang w:val="en-US"/>
-        </w:rPr>
-        <w:t>Information requirements</w:t>
-      </w:r>
-    </w:p>
-    <w:p>
-      <w:pPr>
         <w:pStyle w:val="Requirement-Header"/>
       </w:pPr>
-      <w:r>
-        <w:t>The</w:t>
-      </w:r>
       <w:r>
         <w:rPr>
           <w:b/>
           <w:bCs/>
         </w:rPr>
-        <w:t xml:space="preserve"> technicians</w:t>
-      </w:r>
-      <w:r>
-        <w:t xml:space="preserve"> </w:t>
-      </w:r>
-      <w:r>
-        <w:t xml:space="preserve">care of </w:t>
-      </w:r>
-      <w:r>
-        <w:t>aircraft</w:t>
-      </w:r>
-      <w:r>
-        <w:t xml:space="preserve"> maintenance </w:t>
-      </w:r>
-      <w:r>
-        <w:t>by conducting regular inspections, performing repairs, and carrying out other maintenance tasks</w:t>
-      </w:r>
-      <w:r>
-        <w:t xml:space="preserve">. </w:t>
-      </w:r>
-      <w:r>
-        <w:t xml:space="preserve">The system must store the following data about them: a </w:t>
+        <w:t>Maintenance records</w:t>
+      </w:r>
+      <w:r>
+        <w:t xml:space="preserve"> rel</w:t>
+      </w:r>
+      <w:r>
+        <w:t>y</w:t>
+      </w:r>
+      <w:r>
+        <w:t xml:space="preserve"> on </w:t>
       </w:r>
       <w:r>
         <w:rPr>
           <w:b/>
           <w:bCs/>
         </w:rPr>
-        <w:t>license number</w:t>
-      </w:r>
-      <w:r>
-        <w:t xml:space="preserve"> </w:t>
-      </w:r>
-      <w:r>
-        <w:t>(unique, pattern "^[A-Z]{2-3}\d{6}$")</w:t>
-      </w:r>
-      <w:r>
-        <w:t xml:space="preserve">, </w:t>
-      </w:r>
-      <w:r>
-        <w:t>a</w:t>
-      </w:r>
-      <w:r>
-        <w:t xml:space="preserve"> </w:t>
+        <w:t>tasks</w:t>
+      </w:r>
+      <w:r>
+        <w:t xml:space="preserve">. </w:t>
+      </w:r>
+      <w:r>
+        <w:t xml:space="preserve">A task is a specific predefined operational duty carried out by a </w:t>
       </w:r>
       <w:r>
         <w:rPr>
           <w:b/>
           <w:bCs/>
         </w:rPr>
-        <w:t>phone number</w:t>
-      </w:r>
-      <w:r>
-        <w:t xml:space="preserve"> (pattern "^\+?\d{6,15}$")</w:t>
-      </w:r>
-      <w:r>
-        <w:t>,</w:t>
-      </w:r>
-      <w:r>
-        <w:t xml:space="preserve"> </w:t>
-      </w:r>
-      <w:r>
-        <w:t>their</w:t>
-      </w:r>
-      <w:r>
-        <w:t xml:space="preserve"> </w:t>
+        <w:t xml:space="preserve">technician </w:t>
+      </w:r>
+      <w:r>
+        <w:t xml:space="preserve">on </w:t>
       </w:r>
       <w:r>
         <w:rPr>
           <w:b/>
           <w:bCs/>
         </w:rPr>
-        <w:t>specialisation</w:t>
+        <w:t>aircrafts</w:t>
+      </w:r>
+      <w:r>
+        <w:t xml:space="preserve">.  </w:t>
+      </w:r>
+      <w:r>
+        <w:t xml:space="preserve">The system must store the following data about tasks: their </w:t>
       </w:r>
       <w:r>
         <w:rPr>
           <w:b/>
           <w:bCs/>
         </w:rPr>
-        <w:t xml:space="preserve"> </w:t>
-      </w:r>
-      <w:r>
-        <w:t>(</w:t>
-      </w:r>
-      <w:r>
-        <w:t xml:space="preserve">up to 50 </w:t>
-      </w:r>
-      <w:r>
-        <w:t>characters)</w:t>
-      </w:r>
-      <w:r>
-        <w:t>,</w:t>
-      </w:r>
-      <w:r>
-        <w:t xml:space="preserve"> whether they have passed their </w:t>
+        <w:t>type</w:t>
+      </w:r>
+      <w:r>
+        <w:t xml:space="preserve"> ("MAINTENANCE", "INSPECTION", "REPAIR", "SYSTEM CHECK"), a </w:t>
       </w:r>
       <w:r>
         <w:rPr>
           <w:b/>
           <w:bCs/>
         </w:rPr>
-        <w:t>annual health test</w:t>
-      </w:r>
-      <w:r>
-        <w:t xml:space="preserve"> or not</w:t>
-      </w:r>
-      <w:r>
-        <w:t>, and</w:t>
-      </w:r>
-      <w:r>
-        <w:t xml:space="preserve"> </w:t>
-      </w:r>
-      <w:r>
-        <w:t>their</w:t>
-      </w:r>
-      <w:r>
-        <w:t xml:space="preserve"> </w:t>
+        <w:lastRenderedPageBreak/>
+        <w:t>description</w:t>
+      </w:r>
+      <w:r>
+        <w:t xml:space="preserve"> (limited to 255 characters), a </w:t>
       </w:r>
       <w:r>
         <w:rPr>
           <w:b/>
           <w:bCs/>
         </w:rPr>
-        <w:t>years of experience</w:t>
-      </w:r>
-      <w:r>
-        <w:t xml:space="preserve">.  </w:t>
-      </w:r>
-      <w:r>
-        <w:t xml:space="preserve">Optionally, the system may store their </w:t>
+        <w:t>priority</w:t>
+      </w:r>
+      <w:r>
+        <w:t xml:space="preserve"> (ranging from 0 to </w:t>
+      </w:r>
+      <w:r>
+        <w:t>10</w:t>
+      </w:r>
+      <w:r>
+        <w:t>), and a</w:t>
+      </w:r>
+      <w:r>
+        <w:t>n</w:t>
+      </w:r>
+      <w:r>
+        <w:t xml:space="preserve"> </w:t>
       </w:r>
       <w:r>
         <w:rPr>
           <w:b/>
           <w:bCs/>
         </w:rPr>
-        <w:t>certifications</w:t>
-      </w:r>
-      <w:r>
-        <w:t xml:space="preserve"> (</w:t>
-      </w:r>
-      <w:r>
-        <w:t xml:space="preserve">up </w:t>
-      </w:r>
-      <w:r>
-        <w:t>to 255 characters</w:t>
-      </w:r>
-      <w:r>
-        <w:t>)</w:t>
+        <w:t>estimated duration</w:t>
+      </w:r>
+      <w:r>
+        <w:t xml:space="preserve"> (in hours)</w:t>
       </w:r>
       <w:r>
         <w:t xml:space="preserve">.  </w:t>
       </w:r>
     </w:p>
+    <w:bookmarkStart w:id="1" w:name="_Hlk157677981"/>
     <w:p>
       <w:pPr>
         <w:pStyle w:val="Comment-Grader"/>
@@ -1232,14 +1830,12 @@
       <w:sdt>
         <w:sdtPr>
           <w:tag w:val="Verdict"/>
-          <w:id w:val="-2087291343"/>
+          <w:id w:val="1856992905"/>
           <w:placeholder>
-            <w:docPart w:val="6283C8B0701B4CDDBB1CF71E5A4F031E"/>
+            <w:docPart w:val="D32C4B1310C0EF46BA1274D518A6FD8A"/>
           </w:placeholder>
-          <w15:appearance w15:val="hidden"/>
           <w:text/>
         </w:sdtPr>
-        <w:sdtEndPr/>
         <w:sdtContent>
           <w:r>
             <w:t xml:space="preserve">  </w:t>
@@ -1253,318 +1849,6 @@
         </w:sdtContent>
       </w:sdt>
       <w:r>
-        <w:t xml:space="preserve">  </w:t>
-      </w:r>
-    </w:p>
-    <w:p>
-      <w:pPr>
-        <w:pStyle w:val="Requirement-Header"/>
-      </w:pPr>
-      <w:bookmarkStart w:id="0" w:name="OLE_LINK1"/>
-      <w:r>
-        <w:rPr>
-          <w:b/>
-          <w:bCs/>
-        </w:rPr>
-        <w:t>Maintenance record</w:t>
-      </w:r>
-      <w:r>
-        <w:rPr>
-          <w:b/>
-          <w:bCs/>
-        </w:rPr>
-        <w:t>s</w:t>
-      </w:r>
-      <w:r>
-        <w:t xml:space="preserve"> </w:t>
-      </w:r>
-      <w:r>
-        <w:t>are</w:t>
-      </w:r>
-      <w:r>
-        <w:t xml:space="preserve"> comprehensive record</w:t>
-      </w:r>
-      <w:r>
-        <w:t>s</w:t>
-      </w:r>
-      <w:r>
-        <w:t xml:space="preserve"> of activities performed on a given </w:t>
-      </w:r>
-      <w:r>
-        <w:rPr>
-          <w:b/>
-          <w:bCs/>
-        </w:rPr>
-        <w:t>aircraft</w:t>
-      </w:r>
-      <w:r>
-        <w:t xml:space="preserve"> throughout its operational life</w:t>
-      </w:r>
-      <w:r>
-        <w:t xml:space="preserve">. </w:t>
-      </w:r>
-      <w:r>
-        <w:t xml:space="preserve">The system must store the following data about them: the </w:t>
-      </w:r>
-      <w:r>
-        <w:rPr>
-          <w:b/>
-          <w:bCs/>
-        </w:rPr>
-        <w:t>moment</w:t>
-      </w:r>
-      <w:r>
-        <w:rPr>
-          <w:b/>
-          <w:bCs/>
-        </w:rPr>
-        <w:t xml:space="preserve"> </w:t>
-      </w:r>
-      <w:r>
-        <w:t>when a maintenance takes place</w:t>
-      </w:r>
-      <w:r>
-        <w:t xml:space="preserve">, </w:t>
-      </w:r>
-      <w:r>
-        <w:t>its</w:t>
-      </w:r>
-      <w:r>
-        <w:t xml:space="preserve"> </w:t>
-      </w:r>
-      <w:r>
-        <w:rPr>
-          <w:b/>
-          <w:bCs/>
-        </w:rPr>
-        <w:t>status</w:t>
-      </w:r>
-      <w:r>
-        <w:t xml:space="preserve"> ("PENDING", "IN PROGRESS", "COMPLETED")</w:t>
-      </w:r>
-      <w:r>
-        <w:t xml:space="preserve">, the next </w:t>
-      </w:r>
-      <w:r>
-        <w:rPr>
-          <w:b/>
-          <w:bCs/>
-        </w:rPr>
-        <w:t>inspection due date</w:t>
-      </w:r>
-      <w:r>
-        <w:t xml:space="preserve">, </w:t>
-      </w:r>
-      <w:r>
-        <w:t xml:space="preserve">an </w:t>
-      </w:r>
-      <w:r>
-        <w:rPr>
-          <w:rStyle w:val="Strong"/>
-        </w:rPr>
-        <w:t>estimated cost</w:t>
-      </w:r>
-      <w:r>
-        <w:t xml:space="preserve">, </w:t>
-      </w:r>
-      <w:r>
-        <w:t>and some</w:t>
-      </w:r>
-      <w:r>
-        <w:t xml:space="preserve"> optional</w:t>
-      </w:r>
-      <w:r>
-        <w:t xml:space="preserve"> </w:t>
-      </w:r>
-      <w:r>
-        <w:rPr>
-          <w:b/>
-          <w:bCs/>
-        </w:rPr>
-        <w:t>notes</w:t>
-      </w:r>
-      <w:r>
-        <w:t xml:space="preserve"> (up to 255 characters)</w:t>
-      </w:r>
-      <w:r>
-        <w:t xml:space="preserve">.  </w:t>
-      </w:r>
-    </w:p>
-    <w:bookmarkEnd w:id="0"/>
-    <w:p>
-      <w:pPr>
-        <w:pStyle w:val="Comment-Grader"/>
-      </w:pPr>
-      <w:sdt>
-        <w:sdtPr>
-          <w:tag w:val="Verdict"/>
-          <w:id w:val="-1923398429"/>
-          <w:placeholder>
-            <w:docPart w:val="0DA89ACCF27D4A8FA9BAC3C55D889431"/>
-          </w:placeholder>
-          <w15:appearance w15:val="hidden"/>
-          <w:text/>
-        </w:sdtPr>
-        <w:sdtEndPr/>
-        <w:sdtContent>
-          <w:r>
-            <w:t xml:space="preserve"> </w:t>
-          </w:r>
-          <w:r>
-            <w:t>X</w:t>
-          </w:r>
-          <w:r>
-            <w:t xml:space="preserve">  </w:t>
-          </w:r>
-        </w:sdtContent>
-      </w:sdt>
-      <w:r>
-        <w:t xml:space="preserve"> </w:t>
-      </w:r>
-      <w:r>
-        <w:t xml:space="preserve">   </w:t>
-      </w:r>
-    </w:p>
-    <w:p>
-      <w:pPr>
-        <w:pStyle w:val="Requirement-Header"/>
-      </w:pPr>
-      <w:r>
-        <w:rPr>
-          <w:b/>
-          <w:bCs/>
-        </w:rPr>
-        <w:t>Maintenance records</w:t>
-      </w:r>
-      <w:r>
-        <w:t xml:space="preserve"> rel</w:t>
-      </w:r>
-      <w:r>
-        <w:t>y</w:t>
-      </w:r>
-      <w:r>
-        <w:t xml:space="preserve"> on </w:t>
-      </w:r>
-      <w:r>
-        <w:rPr>
-          <w:b/>
-          <w:bCs/>
-        </w:rPr>
-        <w:t>tasks</w:t>
-      </w:r>
-      <w:r>
-        <w:t xml:space="preserve">. </w:t>
-      </w:r>
-      <w:r>
-        <w:t xml:space="preserve">A task is a specific predefined operational duty carried out by a </w:t>
-      </w:r>
-      <w:r>
-        <w:rPr>
-          <w:b/>
-          <w:bCs/>
-        </w:rPr>
-        <w:t xml:space="preserve">technician </w:t>
-      </w:r>
-      <w:r>
-        <w:t xml:space="preserve">on </w:t>
-      </w:r>
-      <w:r>
-        <w:rPr>
-          <w:b/>
-          <w:bCs/>
-        </w:rPr>
-        <w:t>aircrafts</w:t>
-      </w:r>
-      <w:r>
-        <w:t xml:space="preserve">.  </w:t>
-      </w:r>
-      <w:r>
-        <w:t xml:space="preserve">The system must store the following data about tasks: their </w:t>
-      </w:r>
-      <w:r>
-        <w:rPr>
-          <w:b/>
-          <w:bCs/>
-        </w:rPr>
-        <w:t>type</w:t>
-      </w:r>
-      <w:r>
-        <w:t xml:space="preserve"> ("MAINTENANCE", "INSPECTION", "REPAIR", "SYSTEM CHECK"), a </w:t>
-      </w:r>
-      <w:r>
-        <w:rPr>
-          <w:b/>
-          <w:bCs/>
-        </w:rPr>
-        <w:t>description</w:t>
-      </w:r>
-      <w:r>
-        <w:t xml:space="preserve"> (limited to 255 characters), a </w:t>
-      </w:r>
-      <w:r>
-        <w:rPr>
-          <w:b/>
-          <w:bCs/>
-        </w:rPr>
-        <w:t>priority</w:t>
-      </w:r>
-      <w:r>
-        <w:t xml:space="preserve"> (ranging from 0 to </w:t>
-      </w:r>
-      <w:r>
-        <w:t>10</w:t>
-      </w:r>
-      <w:r>
-        <w:t>), and a</w:t>
-      </w:r>
-      <w:r>
-        <w:t>n</w:t>
-      </w:r>
-      <w:r>
-        <w:t xml:space="preserve"> </w:t>
-      </w:r>
-      <w:r>
-        <w:rPr>
-          <w:b/>
-          <w:bCs/>
-        </w:rPr>
-        <w:t>estimated duration</w:t>
-      </w:r>
-      <w:r>
-        <w:t xml:space="preserve"> (in hours)</w:t>
-      </w:r>
-      <w:r>
-        <w:t xml:space="preserve">.  </w:t>
-      </w:r>
-    </w:p>
-    <w:bookmarkStart w:id="1" w:name="_Hlk157677981"/>
-    <w:p>
-      <w:pPr>
-        <w:pStyle w:val="Comment-Grader"/>
-      </w:pPr>
-      <w:sdt>
-        <w:sdtPr>
-          <w:tag w:val="Verdict"/>
-          <w:id w:val="1856992905"/>
-          <w:placeholder>
-            <w:docPart w:val="D32C4B1310C0EF46BA1274D518A6FD8A"/>
-          </w:placeholder>
-          <w:text/>
-        </w:sdtPr>
-        <w:sdtEndPr/>
-        <w:sdtContent>
-          <w:r>
-            <w:t xml:space="preserve">  </w:t>
-          </w:r>
-          <w:r>
-            <w:t>X</w:t>
-          </w:r>
-          <w:r>
-            <w:t xml:space="preserve">  </w:t>
-          </w:r>
-        </w:sdtContent>
-      </w:sdt>
-      <w:r>
         <w:t xml:space="preserve">   </w:t>
       </w:r>
       <w:bookmarkEnd w:id="1"/>
@@ -1777,9 +2061,15 @@
     <w:p>
       <w:pPr>
         <w:pStyle w:val="Comment-Grader"/>
+        <w:rPr>
+          <w:lang w:val="es-ES"/>
+        </w:rPr>
       </w:pPr>
       <w:sdt>
         <w:sdtPr>
+          <w:rPr>
+            <w:lang w:val="es-ES"/>
+          </w:rPr>
           <w:tag w:val="Verdict"/>
           <w:id w:val="430785147"/>
           <w:placeholder>
@@ -1788,33 +2078,399 @@
           <w15:appearance w15:val="hidden"/>
           <w:text/>
         </w:sdtPr>
-        <w:sdtEndPr/>
         <w:sdtContent>
           <w:r>
-            <w:t xml:space="preserve">  </w:t>
+            <w:rPr>
+              <w:lang w:val="es-ES"/>
+            </w:rPr>
+            <w:t xml:space="preserve">    </w:t>
           </w:r>
           <w:r>
-            <w:t>X</w:t>
+            <w:rPr>
+              <w:lang w:val="es-ES"/>
+            </w:rPr>
+            <w:t>Se solicita explícitamente una cue</w:t>
           </w:r>
           <w:r>
-            <w:t xml:space="preserve">  </w:t>
+            <w:rPr>
+              <w:lang w:val="es-ES"/>
+            </w:rPr>
+            <w:t xml:space="preserve">nta con el role de </w:t>
+          </w:r>
+          <w:proofErr w:type="spellStart"/>
+          <w:r>
+            <w:rPr>
+              <w:lang w:val="es-ES"/>
+            </w:rPr>
+            <w:t>technician</w:t>
+          </w:r>
+          <w:proofErr w:type="spellEnd"/>
+          <w:r>
+            <w:rPr>
+              <w:lang w:val="es-ES"/>
+            </w:rPr>
+            <w:t xml:space="preserve"> sin más datos que los del perfil, pero no se proporciona dicha cuenta:</w:t>
           </w:r>
         </w:sdtContent>
       </w:sdt>
     </w:p>
     <w:p>
       <w:pPr>
+        <w:pStyle w:val="Comment-Grader"/>
+      </w:pPr>
+      <w:r>
+        <w:rPr>
+          <w:noProof/>
+        </w:rPr>
+        <w:drawing>
+          <wp:inline distT="0" distB="0" distL="0" distR="0" wp14:anchorId="2D834E4B" wp14:editId="3482C85D">
+            <wp:extent cx="5731510" cy="730885"/>
+            <wp:effectExtent l="0" t="0" r="2540" b="0"/>
+            <wp:docPr id="1859415003" name="Picture 1" descr="A screenshot of a computer&#10;&#10;AI-generated content may be incorrect."/>
+            <wp:cNvGraphicFramePr>
+              <a:graphicFrameLocks xmlns:a="http://schemas.openxmlformats.org/drawingml/2006/main" noChangeAspect="1"/>
+            </wp:cNvGraphicFramePr>
+            <a:graphic xmlns:a="http://schemas.openxmlformats.org/drawingml/2006/main">
+              <a:graphicData uri="http://schemas.openxmlformats.org/drawingml/2006/picture">
+                <pic:pic xmlns:pic="http://schemas.openxmlformats.org/drawingml/2006/picture">
+                  <pic:nvPicPr>
+                    <pic:cNvPr id="1859415003" name="Picture 1" descr="A screenshot of a computer&#10;&#10;AI-generated content may be incorrect."/>
+                    <pic:cNvPicPr/>
+                  </pic:nvPicPr>
+                  <pic:blipFill>
+                    <a:blip r:embed="rId8"/>
+                    <a:stretch>
+                      <a:fillRect/>
+                    </a:stretch>
+                  </pic:blipFill>
+                  <pic:spPr>
+                    <a:xfrm>
+                      <a:off x="0" y="0"/>
+                      <a:ext cx="5731510" cy="730885"/>
+                    </a:xfrm>
+                    <a:prstGeom prst="rect">
+                      <a:avLst/>
+                    </a:prstGeom>
+                  </pic:spPr>
+                </pic:pic>
+              </a:graphicData>
+            </a:graphic>
+          </wp:inline>
+        </w:drawing>
+      </w:r>
+    </w:p>
+    <w:p>
+      <w:pPr>
+        <w:pStyle w:val="Comment-Grader"/>
+      </w:pPr>
+      <w:r>
+        <w:rPr>
+          <w:noProof/>
+        </w:rPr>
+        <w:drawing>
+          <wp:inline distT="0" distB="0" distL="0" distR="0" wp14:anchorId="49332CD6" wp14:editId="1F415AAA">
+            <wp:extent cx="5731510" cy="524510"/>
+            <wp:effectExtent l="0" t="0" r="2540" b="8890"/>
+            <wp:docPr id="513743895" name="Picture 1" descr="A screenshot of a phone&#10;&#10;AI-generated content may be incorrect."/>
+            <wp:cNvGraphicFramePr>
+              <a:graphicFrameLocks xmlns:a="http://schemas.openxmlformats.org/drawingml/2006/main" noChangeAspect="1"/>
+            </wp:cNvGraphicFramePr>
+            <a:graphic xmlns:a="http://schemas.openxmlformats.org/drawingml/2006/main">
+              <a:graphicData uri="http://schemas.openxmlformats.org/drawingml/2006/picture">
+                <pic:pic xmlns:pic="http://schemas.openxmlformats.org/drawingml/2006/picture">
+                  <pic:nvPicPr>
+                    <pic:cNvPr id="513743895" name="Picture 1" descr="A screenshot of a phone&#10;&#10;AI-generated content may be incorrect."/>
+                    <pic:cNvPicPr/>
+                  </pic:nvPicPr>
+                  <pic:blipFill>
+                    <a:blip r:embed="rId9"/>
+                    <a:stretch>
+                      <a:fillRect/>
+                    </a:stretch>
+                  </pic:blipFill>
+                  <pic:spPr>
+                    <a:xfrm>
+                      <a:off x="0" y="0"/>
+                      <a:ext cx="5731510" cy="524510"/>
+                    </a:xfrm>
+                    <a:prstGeom prst="rect">
+                      <a:avLst/>
+                    </a:prstGeom>
+                  </pic:spPr>
+                </pic:pic>
+              </a:graphicData>
+            </a:graphic>
+          </wp:inline>
+        </w:drawing>
+      </w:r>
+    </w:p>
+    <w:p>
+      <w:pPr>
+        <w:pStyle w:val="Comment-Grader"/>
+        <w:rPr>
+          <w:lang w:val="es-ES"/>
+        </w:rPr>
+      </w:pPr>
+      <w:r>
+        <w:rPr>
+          <w:lang w:val="es-ES"/>
+        </w:rPr>
+        <w:t>Es necesario cambi</w:t>
+      </w:r>
+      <w:r>
+        <w:rPr>
+          <w:lang w:val="es-ES"/>
+        </w:rPr>
+        <w:t>ar los ficheros de populación para poder realizar la evaluación en condiciones de igualdad con el resto de estudiantes:</w:t>
+      </w:r>
+    </w:p>
+    <w:p>
+      <w:pPr>
+        <w:pStyle w:val="Comment-Grader"/>
+        <w:rPr>
+          <w:b/>
+          <w:bCs/>
+        </w:rPr>
+      </w:pPr>
+      <w:r>
+        <w:t>technician3,</w:t>
+      </w:r>
+      <w:r>
+        <w:rPr>
+          <w:b/>
+          <w:bCs/>
+        </w:rPr>
+        <w:t>user-account-technician-03</w:t>
+      </w:r>
+      <w:r>
+        <w:t>,HRZ654321,</w:t>
+      </w:r>
+      <w:r>
+        <w:rPr>
+          <w:b/>
+          <w:bCs/>
+        </w:rPr>
+        <w:t>+5551234567890</w:t>
+      </w:r>
+      <w:r>
+        <w:t>,</w:t>
+      </w:r>
+      <w:r>
+        <w:rPr>
+          <w:u w:val="single"/>
+        </w:rPr>
+        <w:t>&lt;marquee&gt;</w:t>
+      </w:r>
+      <w:r>
+        <w:t>Hacked</w:t>
+      </w:r>
+      <w:r>
+        <w:rPr>
+          <w:u w:val="single"/>
+        </w:rPr>
+        <w:t>&lt;/marquee&gt;</w:t>
+      </w:r>
+      <w:r>
+        <w:t>,</w:t>
+      </w:r>
+      <w:r>
+        <w:rPr>
+          <w:b/>
+          <w:bCs/>
+        </w:rPr>
+        <w:t>false</w:t>
+      </w:r>
+      <w:r>
+        <w:t>,35,</w:t>
+      </w:r>
+      <w:r>
+        <w:rPr>
+          <w:b/>
+          <w:bCs/>
+        </w:rPr>
+        <w:t>&lt;script&gt;alert(‘Hacked!’);&lt;/script&gt;</w:t>
+      </w:r>
+    </w:p>
+    <w:p>
+      <w:pPr>
+        <w:pStyle w:val="Comment-Student"/>
+        <w:rPr>
+          <w:lang w:val="es-ES"/>
+        </w:rPr>
+      </w:pPr>
+      <w:r>
+        <w:rPr>
+          <w:lang w:val="es-ES"/>
+        </w:rPr>
+        <w:t xml:space="preserve">Estimado profesor Rafael </w:t>
+      </w:r>
+      <w:proofErr w:type="spellStart"/>
+      <w:r>
+        <w:rPr>
+          <w:lang w:val="es-ES"/>
+        </w:rPr>
+        <w:t>Corchuelo</w:t>
+      </w:r>
+      <w:proofErr w:type="spellEnd"/>
+      <w:r>
+        <w:rPr>
+          <w:lang w:val="es-ES"/>
+        </w:rPr>
+        <w:t>,</w:t>
+      </w:r>
+    </w:p>
+    <w:p>
+      <w:pPr>
+        <w:pStyle w:val="Comment-Student"/>
+        <w:rPr>
+          <w:lang w:val="es-ES"/>
+        </w:rPr>
+      </w:pPr>
+      <w:r>
+        <w:rPr>
+          <w:lang w:val="es-ES"/>
+        </w:rPr>
+        <w:t>Se ha c</w:t>
+      </w:r>
+      <w:r>
+        <w:rPr>
+          <w:lang w:val="es-ES"/>
+        </w:rPr>
+        <w:t xml:space="preserve">reado una nueva cuenta añadiendo los datos proporcionados al </w:t>
+      </w:r>
+      <w:proofErr w:type="spellStart"/>
+      <w:r>
+        <w:rPr>
+          <w:lang w:val="es-ES"/>
+        </w:rPr>
+        <w:t>csv</w:t>
+      </w:r>
+      <w:proofErr w:type="spellEnd"/>
+      <w:r>
+        <w:rPr>
+          <w:lang w:val="es-ES"/>
+        </w:rPr>
+        <w:t xml:space="preserve"> correspondiente a las cuentas de usuario con el rol de </w:t>
+      </w:r>
+      <w:proofErr w:type="spellStart"/>
+      <w:r>
+        <w:rPr>
+          <w:lang w:val="es-ES"/>
+        </w:rPr>
+        <w:t>technician</w:t>
+      </w:r>
+      <w:proofErr w:type="spellEnd"/>
+      <w:r>
+        <w:rPr>
+          <w:lang w:val="es-ES"/>
+        </w:rPr>
+        <w:t>. No se le han asociado más datos aparte de su perfil.</w:t>
+      </w:r>
+    </w:p>
+    <w:p>
+      <w:pPr>
+        <w:pStyle w:val="Comment-Student"/>
+        <w:rPr>
+          <w:lang w:val="es-ES"/>
+        </w:rPr>
+      </w:pPr>
+      <w:r>
+        <w:rPr>
+          <w:noProof/>
+        </w:rPr>
+        <w:lastRenderedPageBreak/>
+        <w:drawing>
+          <wp:inline distT="0" distB="0" distL="0" distR="0" wp14:anchorId="575C0179" wp14:editId="4E1242DD">
+            <wp:extent cx="5731510" cy="956945"/>
+            <wp:effectExtent l="0" t="0" r="2540" b="0"/>
+            <wp:docPr id="819897530" name="Picture 2" descr="A screenshot of a computer&#10;&#10;AI-generated content may be incorrect."/>
+            <wp:cNvGraphicFramePr>
+              <a:graphicFrameLocks xmlns:a="http://schemas.openxmlformats.org/drawingml/2006/main" noChangeAspect="1"/>
+            </wp:cNvGraphicFramePr>
+            <a:graphic xmlns:a="http://schemas.openxmlformats.org/drawingml/2006/main">
+              <a:graphicData uri="http://schemas.openxmlformats.org/drawingml/2006/picture">
+                <pic:pic xmlns:pic="http://schemas.openxmlformats.org/drawingml/2006/picture">
+                  <pic:nvPicPr>
+                    <pic:cNvPr id="819897530" name="Picture 2" descr="A screenshot of a computer&#10;&#10;AI-generated content may be incorrect."/>
+                    <pic:cNvPicPr>
+                      <a:picLocks noChangeAspect="1" noChangeArrowheads="1"/>
+                    </pic:cNvPicPr>
+                  </pic:nvPicPr>
+                  <pic:blipFill>
+                    <a:blip r:embed="rId10">
+                      <a:extLst>
+                        <a:ext uri="{28A0092B-C50C-407E-A947-70E740481C1C}">
+                          <a14:useLocalDpi xmlns:a14="http://schemas.microsoft.com/office/drawing/2010/main" val="0"/>
+                        </a:ext>
+                      </a:extLst>
+                    </a:blip>
+                    <a:srcRect/>
+                    <a:stretch>
+                      <a:fillRect/>
+                    </a:stretch>
+                  </pic:blipFill>
+                  <pic:spPr bwMode="auto">
+                    <a:xfrm>
+                      <a:off x="0" y="0"/>
+                      <a:ext cx="5731510" cy="956945"/>
+                    </a:xfrm>
+                    <a:prstGeom prst="rect">
+                      <a:avLst/>
+                    </a:prstGeom>
+                    <a:noFill/>
+                    <a:ln>
+                      <a:noFill/>
+                    </a:ln>
+                  </pic:spPr>
+                </pic:pic>
+              </a:graphicData>
+            </a:graphic>
+          </wp:inline>
+        </w:drawing>
+      </w:r>
+    </w:p>
+    <w:p>
+      <w:pPr>
         <w:pStyle w:val="Heading2"/>
         <w:rPr>
           <w:rFonts w:cstheme="majorHAnsi"/>
-        </w:rPr>
-      </w:pPr>
-      <w:r>
-        <w:rPr>
-          <w:rFonts w:cstheme="majorHAnsi"/>
-        </w:rPr>
-        <w:t>Managerial requirements</w:t>
-      </w:r>
+          <w:lang w:val="es-ES"/>
+        </w:rPr>
+      </w:pPr>
+    </w:p>
+    <w:p>
+      <w:pPr>
+        <w:pStyle w:val="Heading2"/>
+        <w:rPr>
+          <w:rFonts w:cstheme="majorHAnsi"/>
+          <w:lang w:val="es-ES"/>
+        </w:rPr>
+      </w:pPr>
+      <w:proofErr w:type="spellStart"/>
+      <w:r>
+        <w:rPr>
+          <w:rFonts w:cstheme="majorHAnsi"/>
+          <w:lang w:val="es-ES"/>
+        </w:rPr>
+        <w:t>Managerial</w:t>
+      </w:r>
+      <w:proofErr w:type="spellEnd"/>
+      <w:r>
+        <w:rPr>
+          <w:rFonts w:cstheme="majorHAnsi"/>
+          <w:lang w:val="es-ES"/>
+        </w:rPr>
+        <w:t xml:space="preserve"> </w:t>
+      </w:r>
+      <w:proofErr w:type="spellStart"/>
+      <w:r>
+        <w:rPr>
+          <w:rFonts w:cstheme="majorHAnsi"/>
+          <w:lang w:val="es-ES"/>
+        </w:rPr>
+        <w:t>requirements</w:t>
+      </w:r>
+      <w:proofErr w:type="spellEnd"/>
     </w:p>
     <w:p>
       <w:pPr>
@@ -1833,9 +2489,15 @@
     <w:p>
       <w:pPr>
         <w:pStyle w:val="Comment-Grader"/>
+        <w:rPr>
+          <w:lang w:val="es-ES"/>
+        </w:rPr>
       </w:pPr>
       <w:sdt>
         <w:sdtPr>
+          <w:rPr>
+            <w:lang w:val="es-ES"/>
+          </w:rPr>
           <w:tag w:val="Verdict"/>
           <w:id w:val="-1006521441"/>
           <w:placeholder>
@@ -1844,29 +2506,97 @@
           <w15:appearance w15:val="hidden"/>
           <w:text/>
         </w:sdtPr>
-        <w:sdtEndPr/>
         <w:sdtContent>
           <w:r>
-            <w:t xml:space="preserve">  </w:t>
-          </w:r>
-          <w:r>
-            <w:t>X</w:t>
-          </w:r>
-          <w:r>
-            <w:t xml:space="preserve">  </w:t>
+            <w:rPr>
+              <w:lang w:val="es-ES"/>
+            </w:rPr>
+            <w:t xml:space="preserve">    </w:t>
           </w:r>
         </w:sdtContent>
       </w:sdt>
       <w:r>
+        <w:rPr>
+          <w:lang w:val="es-ES"/>
+        </w:rPr>
         <w:t xml:space="preserve">   </w:t>
       </w:r>
-    </w:p>
-    <w:p>
-      <w:pPr>
-        <w:rPr>
-          <w:rFonts w:asciiTheme="majorHAnsi" w:hAnsiTheme="majorHAnsi" w:cstheme="majorHAnsi"/>
-        </w:rPr>
-      </w:pPr>
+      <w:r>
+        <w:rPr>
+          <w:lang w:val="es-ES"/>
+        </w:rPr>
+        <w:t>Mismo problema de antes.</w:t>
+      </w:r>
+    </w:p>
+    <w:p>
+      <w:pPr>
+        <w:pStyle w:val="Comment-Student"/>
+        <w:rPr>
+          <w:lang w:val="es-ES"/>
+        </w:rPr>
+      </w:pPr>
+      <w:r>
+        <w:rPr>
+          <w:lang w:val="es-ES"/>
+        </w:rPr>
+        <w:t xml:space="preserve">Estimado profesor Rafael </w:t>
+      </w:r>
+      <w:proofErr w:type="spellStart"/>
+      <w:r>
+        <w:rPr>
+          <w:lang w:val="es-ES"/>
+        </w:rPr>
+        <w:t>Corchuelo</w:t>
+      </w:r>
+      <w:proofErr w:type="spellEnd"/>
+      <w:r>
+        <w:rPr>
+          <w:lang w:val="es-ES"/>
+        </w:rPr>
+        <w:t>,</w:t>
+      </w:r>
+    </w:p>
+    <w:p>
+      <w:pPr>
+        <w:pStyle w:val="Comment-Student"/>
+        <w:rPr>
+          <w:lang w:val="es-ES"/>
+        </w:rPr>
+      </w:pPr>
+      <w:r>
+        <w:rPr>
+          <w:lang w:val="es-ES"/>
+        </w:rPr>
+        <w:t xml:space="preserve">Se ha procedido ha configurar el </w:t>
+      </w:r>
+      <w:proofErr w:type="spellStart"/>
+      <w:r>
+        <w:rPr>
+          <w:lang w:val="es-ES"/>
+        </w:rPr>
+        <w:t>dashboard</w:t>
+      </w:r>
+      <w:proofErr w:type="spellEnd"/>
+      <w:r>
+        <w:rPr>
+          <w:lang w:val="es-ES"/>
+        </w:rPr>
+        <w:t xml:space="preserve"> como público. Antes sólo el proyecto lo estaba, pero el </w:t>
+      </w:r>
+      <w:proofErr w:type="spellStart"/>
+      <w:r>
+        <w:rPr>
+          <w:lang w:val="es-ES"/>
+        </w:rPr>
+        <w:t>dashboard</w:t>
+      </w:r>
+      <w:proofErr w:type="spellEnd"/>
+      <w:r>
+        <w:rPr>
+          <w:lang w:val="es-ES"/>
+        </w:rPr>
+        <w:t xml:space="preserve"> se mantuvo como privado por error, se debería poder acceder a él sin problemas ahora.</w:t>
+      </w:r>
     </w:p>
     <w:p>
       <w:pPr>
@@ -1889,6 +2619,7 @@
         <w:rPr>
           <w:rFonts w:cstheme="majorHAnsi"/>
         </w:rPr>
+        <w:lastRenderedPageBreak/>
         <w:t>MANDATORY</w:t>
       </w:r>
       <w:r>
@@ -2096,9 +2827,15 @@
     <w:p>
       <w:pPr>
         <w:pStyle w:val="Comment-Grader"/>
+        <w:rPr>
+          <w:lang w:val="es-ES"/>
+        </w:rPr>
       </w:pPr>
       <w:sdt>
         <w:sdtPr>
+          <w:rPr>
+            <w:lang w:val="es-ES"/>
+          </w:rPr>
           <w:tag w:val="Verdict"/>
           <w:id w:val="684942382"/>
           <w:placeholder>
@@ -2107,21 +2844,1276 @@
           <w15:appearance w15:val="hidden"/>
           <w:text/>
         </w:sdtPr>
-        <w:sdtEndPr/>
         <w:sdtContent>
           <w:r>
-            <w:t xml:space="preserve">  </w:t>
-          </w:r>
-          <w:r>
-            <w:t>X</w:t>
-          </w:r>
-          <w:r>
-            <w:t xml:space="preserve">  </w:t>
+            <w:rPr>
+              <w:lang w:val="es-ES"/>
+            </w:rPr>
+            <w:t xml:space="preserve">    </w:t>
           </w:r>
         </w:sdtContent>
       </w:sdt>
       <w:r>
-        <w:t xml:space="preserve">    </w:t>
+        <w:rPr>
+          <w:lang w:val="es-ES"/>
+        </w:rPr>
+        <w:t xml:space="preserve">  </w:t>
+      </w:r>
+      <w:r>
+        <w:rPr>
+          <w:lang w:val="es-ES"/>
+        </w:rPr>
+        <w:t xml:space="preserve">El requisito de </w:t>
+      </w:r>
+      <w:r>
+        <w:rPr>
+          <w:lang w:val="es-ES"/>
+        </w:rPr>
+        <w:t xml:space="preserve">solicitar </w:t>
+      </w:r>
+      <w:r>
+        <w:rPr>
+          <w:lang w:val="es-ES"/>
+        </w:rPr>
+        <w:t xml:space="preserve">confirmación </w:t>
+      </w:r>
+      <w:r>
+        <w:rPr>
+          <w:lang w:val="es-ES"/>
+        </w:rPr>
+        <w:t xml:space="preserve">  </w:t>
+      </w:r>
+      <w:r>
+        <w:rPr>
+          <w:lang w:val="es-ES"/>
+        </w:rPr>
+        <w:t>no aparece en ningún sitio.</w:t>
+      </w:r>
+    </w:p>
+    <w:p>
+      <w:pPr>
+        <w:pStyle w:val="Comment-Grader"/>
+        <w:rPr>
+          <w:lang w:val="es-ES"/>
+        </w:rPr>
+      </w:pPr>
+      <w:r>
+        <w:rPr>
+          <w:noProof/>
+          <w:lang w:val="es-ES"/>
+        </w:rPr>
+        <w:drawing>
+          <wp:inline distT="0" distB="0" distL="0" distR="0" wp14:anchorId="53A9B488" wp14:editId="3976A954">
+            <wp:extent cx="5731510" cy="2886710"/>
+            <wp:effectExtent l="0" t="0" r="2540" b="8890"/>
+            <wp:docPr id="4512171" name="Picture 1" descr="A screenshot of a computer&#10;&#10;AI-generated content may be incorrect."/>
+            <wp:cNvGraphicFramePr>
+              <a:graphicFrameLocks xmlns:a="http://schemas.openxmlformats.org/drawingml/2006/main" noChangeAspect="1"/>
+            </wp:cNvGraphicFramePr>
+            <a:graphic xmlns:a="http://schemas.openxmlformats.org/drawingml/2006/main">
+              <a:graphicData uri="http://schemas.openxmlformats.org/drawingml/2006/picture">
+                <pic:pic xmlns:pic="http://schemas.openxmlformats.org/drawingml/2006/picture">
+                  <pic:nvPicPr>
+                    <pic:cNvPr id="4512171" name="Picture 1" descr="A screenshot of a computer&#10;&#10;AI-generated content may be incorrect."/>
+                    <pic:cNvPicPr/>
+                  </pic:nvPicPr>
+                  <pic:blipFill>
+                    <a:blip r:embed="rId11"/>
+                    <a:stretch>
+                      <a:fillRect/>
+                    </a:stretch>
+                  </pic:blipFill>
+                  <pic:spPr>
+                    <a:xfrm>
+                      <a:off x="0" y="0"/>
+                      <a:ext cx="5731510" cy="2886710"/>
+                    </a:xfrm>
+                    <a:prstGeom prst="rect">
+                      <a:avLst/>
+                    </a:prstGeom>
+                  </pic:spPr>
+                </pic:pic>
+              </a:graphicData>
+            </a:graphic>
+          </wp:inline>
+        </w:drawing>
+      </w:r>
+    </w:p>
+    <w:p>
+      <w:pPr>
+        <w:pStyle w:val="Comment-Grader"/>
+        <w:rPr>
+          <w:lang w:val="es-ES"/>
+        </w:rPr>
+      </w:pPr>
+      <w:r>
+        <w:rPr>
+          <w:lang w:val="es-ES"/>
+        </w:rPr>
+        <w:t>Ésta es la interfaz para asignar registros de mantenimiento a tareas.  Cómo es posible localizar aquí la información necesaria.  ¿Cree el estudiante que su cliente aceptará esta solución?</w:t>
+      </w:r>
+    </w:p>
+    <w:p>
+      <w:pPr>
+        <w:pStyle w:val="Comment-Grader"/>
+        <w:rPr>
+          <w:lang w:val="es-ES"/>
+        </w:rPr>
+      </w:pPr>
+      <w:r>
+        <w:rPr>
+          <w:noProof/>
+          <w:lang w:val="es-ES"/>
+        </w:rPr>
+        <w:lastRenderedPageBreak/>
+        <w:drawing>
+          <wp:inline distT="0" distB="0" distL="0" distR="0" wp14:anchorId="1A451D6E" wp14:editId="53123F71">
+            <wp:extent cx="5731510" cy="1682115"/>
+            <wp:effectExtent l="0" t="0" r="2540" b="0"/>
+            <wp:docPr id="1127716275" name="Picture 1" descr="A screenshot of a computer&#10;&#10;AI-generated content may be incorrect."/>
+            <wp:cNvGraphicFramePr>
+              <a:graphicFrameLocks xmlns:a="http://schemas.openxmlformats.org/drawingml/2006/main" noChangeAspect="1"/>
+            </wp:cNvGraphicFramePr>
+            <a:graphic xmlns:a="http://schemas.openxmlformats.org/drawingml/2006/main">
+              <a:graphicData uri="http://schemas.openxmlformats.org/drawingml/2006/picture">
+                <pic:pic xmlns:pic="http://schemas.openxmlformats.org/drawingml/2006/picture">
+                  <pic:nvPicPr>
+                    <pic:cNvPr id="1127716275" name="Picture 1" descr="A screenshot of a computer&#10;&#10;AI-generated content may be incorrect."/>
+                    <pic:cNvPicPr/>
+                  </pic:nvPicPr>
+                  <pic:blipFill>
+                    <a:blip r:embed="rId12"/>
+                    <a:stretch>
+                      <a:fillRect/>
+                    </a:stretch>
+                  </pic:blipFill>
+                  <pic:spPr>
+                    <a:xfrm>
+                      <a:off x="0" y="0"/>
+                      <a:ext cx="5731510" cy="1682115"/>
+                    </a:xfrm>
+                    <a:prstGeom prst="rect">
+                      <a:avLst/>
+                    </a:prstGeom>
+                  </pic:spPr>
+                </pic:pic>
+              </a:graphicData>
+            </a:graphic>
+          </wp:inline>
+        </w:drawing>
+      </w:r>
+    </w:p>
+    <w:p>
+      <w:pPr>
+        <w:pStyle w:val="Comment-Grader"/>
+        <w:rPr>
+          <w:lang w:val="es-ES"/>
+        </w:rPr>
+      </w:pPr>
+      <w:r>
+        <w:rPr>
+          <w:noProof/>
+          <w:lang w:val="es-ES"/>
+        </w:rPr>
+        <w:drawing>
+          <wp:inline distT="0" distB="0" distL="0" distR="0" wp14:anchorId="1169FC36" wp14:editId="28B2F7A9">
+            <wp:extent cx="5731510" cy="1911985"/>
+            <wp:effectExtent l="0" t="0" r="2540" b="0"/>
+            <wp:docPr id="2004899285" name="Picture 1" descr="A screenshot of a computer&#10;&#10;AI-generated content may be incorrect."/>
+            <wp:cNvGraphicFramePr>
+              <a:graphicFrameLocks xmlns:a="http://schemas.openxmlformats.org/drawingml/2006/main" noChangeAspect="1"/>
+            </wp:cNvGraphicFramePr>
+            <a:graphic xmlns:a="http://schemas.openxmlformats.org/drawingml/2006/main">
+              <a:graphicData uri="http://schemas.openxmlformats.org/drawingml/2006/picture">
+                <pic:pic xmlns:pic="http://schemas.openxmlformats.org/drawingml/2006/picture">
+                  <pic:nvPicPr>
+                    <pic:cNvPr id="2004899285" name="Picture 1" descr="A screenshot of a computer&#10;&#10;AI-generated content may be incorrect."/>
+                    <pic:cNvPicPr/>
+                  </pic:nvPicPr>
+                  <pic:blipFill>
+                    <a:blip r:embed="rId13"/>
+                    <a:stretch>
+                      <a:fillRect/>
+                    </a:stretch>
+                  </pic:blipFill>
+                  <pic:spPr>
+                    <a:xfrm>
+                      <a:off x="0" y="0"/>
+                      <a:ext cx="5731510" cy="1911985"/>
+                    </a:xfrm>
+                    <a:prstGeom prst="rect">
+                      <a:avLst/>
+                    </a:prstGeom>
+                  </pic:spPr>
+                </pic:pic>
+              </a:graphicData>
+            </a:graphic>
+          </wp:inline>
+        </w:drawing>
+      </w:r>
+    </w:p>
+    <w:p>
+      <w:pPr>
+        <w:pStyle w:val="Comment-Grader"/>
+        <w:rPr>
+          <w:lang w:val="es-ES"/>
+        </w:rPr>
+      </w:pPr>
+      <w:r>
+        <w:rPr>
+          <w:lang w:val="es-ES"/>
+        </w:rPr>
+        <w:t>Añado primero la tarea 576, sea cual sea al registro 650, sea cual sea.</w:t>
+      </w:r>
+    </w:p>
+    <w:p>
+      <w:pPr>
+        <w:pStyle w:val="Comment-Grader"/>
+        <w:rPr>
+          <w:lang w:val="es-ES"/>
+        </w:rPr>
+      </w:pPr>
+      <w:r>
+        <w:rPr>
+          <w:lang w:val="es-ES"/>
+        </w:rPr>
+        <w:t>Cuando accedo de nuevo al formulario, obtengo de nuevo la posibilidad de añadir esa tarea y si lo intento obtengo un error.   ¿Qué sentido tiene ofrecer una opción que seguro va a terminar en error?</w:t>
+      </w:r>
+    </w:p>
+    <w:p>
+      <w:pPr>
+        <w:pStyle w:val="Comment-Grader"/>
+        <w:rPr>
+          <w:noProof/>
+          <w:lang w:val="es-ES"/>
+        </w:rPr>
+      </w:pPr>
+      <w:r>
+        <w:rPr>
+          <w:noProof/>
+          <w:lang w:val="es-ES"/>
+        </w:rPr>
+        <w:drawing>
+          <wp:inline distT="0" distB="0" distL="0" distR="0" wp14:anchorId="159B99F2" wp14:editId="26C4F47C">
+            <wp:extent cx="5731510" cy="1790700"/>
+            <wp:effectExtent l="0" t="0" r="2540" b="0"/>
+            <wp:docPr id="1773881995" name="Picture 1" descr="A black and grey line&#10;&#10;AI-generated content may be incorrect."/>
+            <wp:cNvGraphicFramePr>
+              <a:graphicFrameLocks xmlns:a="http://schemas.openxmlformats.org/drawingml/2006/main" noChangeAspect="1"/>
+            </wp:cNvGraphicFramePr>
+            <a:graphic xmlns:a="http://schemas.openxmlformats.org/drawingml/2006/main">
+              <a:graphicData uri="http://schemas.openxmlformats.org/drawingml/2006/picture">
+                <pic:pic xmlns:pic="http://schemas.openxmlformats.org/drawingml/2006/picture">
+                  <pic:nvPicPr>
+                    <pic:cNvPr id="1773881995" name="Picture 1" descr="A black and grey line&#10;&#10;AI-generated content may be incorrect."/>
+                    <pic:cNvPicPr/>
+                  </pic:nvPicPr>
+                  <pic:blipFill>
+                    <a:blip r:embed="rId14"/>
+                    <a:stretch>
+                      <a:fillRect/>
+                    </a:stretch>
+                  </pic:blipFill>
+                  <pic:spPr>
+                    <a:xfrm>
+                      <a:off x="0" y="0"/>
+                      <a:ext cx="5731510" cy="1790700"/>
+                    </a:xfrm>
+                    <a:prstGeom prst="rect">
+                      <a:avLst/>
+                    </a:prstGeom>
+                  </pic:spPr>
+                </pic:pic>
+              </a:graphicData>
+            </a:graphic>
+          </wp:inline>
+        </w:drawing>
+      </w:r>
+      <w:r>
+        <w:rPr>
+          <w:noProof/>
+          <w:lang w:val="es-ES"/>
+        </w:rPr>
+        <w:t xml:space="preserve"> </w:t>
+      </w:r>
+      <w:r>
+        <w:rPr>
+          <w:noProof/>
+          <w:lang w:val="es-ES"/>
+        </w:rPr>
+        <w:drawing>
+          <wp:inline distT="0" distB="0" distL="0" distR="0" wp14:anchorId="36EA29A4" wp14:editId="5ACF9E8B">
+            <wp:extent cx="5731510" cy="1925955"/>
+            <wp:effectExtent l="0" t="0" r="2540" b="0"/>
+            <wp:docPr id="1070874208" name="Picture 1" descr="A screenshot of a computer&#10;&#10;AI-generated content may be incorrect."/>
+            <wp:cNvGraphicFramePr>
+              <a:graphicFrameLocks xmlns:a="http://schemas.openxmlformats.org/drawingml/2006/main" noChangeAspect="1"/>
+            </wp:cNvGraphicFramePr>
+            <a:graphic xmlns:a="http://schemas.openxmlformats.org/drawingml/2006/main">
+              <a:graphicData uri="http://schemas.openxmlformats.org/drawingml/2006/picture">
+                <pic:pic xmlns:pic="http://schemas.openxmlformats.org/drawingml/2006/picture">
+                  <pic:nvPicPr>
+                    <pic:cNvPr id="1070874208" name="Picture 1" descr="A screenshot of a computer&#10;&#10;AI-generated content may be incorrect."/>
+                    <pic:cNvPicPr/>
+                  </pic:nvPicPr>
+                  <pic:blipFill>
+                    <a:blip r:embed="rId15"/>
+                    <a:stretch>
+                      <a:fillRect/>
+                    </a:stretch>
+                  </pic:blipFill>
+                  <pic:spPr>
+                    <a:xfrm>
+                      <a:off x="0" y="0"/>
+                      <a:ext cx="5731510" cy="1925955"/>
+                    </a:xfrm>
+                    <a:prstGeom prst="rect">
+                      <a:avLst/>
+                    </a:prstGeom>
+                  </pic:spPr>
+                </pic:pic>
+              </a:graphicData>
+            </a:graphic>
+          </wp:inline>
+        </w:drawing>
+      </w:r>
+    </w:p>
+    <w:p>
+      <w:pPr>
+        <w:pStyle w:val="Comment-Grader"/>
+        <w:rPr>
+          <w:noProof/>
+          <w:lang w:val="es-ES"/>
+        </w:rPr>
+      </w:pPr>
+      <w:r>
+        <w:rPr>
+          <w:noProof/>
+          <w:lang w:val="es-ES"/>
+        </w:rPr>
+        <w:lastRenderedPageBreak/>
+        <w:t xml:space="preserve">El curioso el mensaje </w:t>
+      </w:r>
+      <w:r>
+        <w:rPr>
+          <w:noProof/>
+          <w:lang w:val="es-ES"/>
+        </w:rPr>
+        <w:t xml:space="preserve">de error </w:t>
+      </w:r>
+      <w:r>
+        <w:rPr>
+          <w:noProof/>
+          <w:lang w:val="es-ES"/>
+        </w:rPr>
+        <w:t>e</w:t>
+      </w:r>
+      <w:r>
+        <w:rPr>
+          <w:noProof/>
+          <w:lang w:val="es-ES"/>
+        </w:rPr>
+        <w:t>n el selector superior.  También es curioso que el formulario habla de “asignar/quitar” tareas, pero sólo hay la opción de asignar.</w:t>
+      </w:r>
+    </w:p>
+    <w:p>
+      <w:pPr>
+        <w:pStyle w:val="Comment-Grader"/>
+        <w:rPr>
+          <w:noProof/>
+          <w:lang w:val="es-ES"/>
+        </w:rPr>
+      </w:pPr>
+      <w:r>
+        <w:rPr>
+          <w:noProof/>
+          <w:lang w:val="es-ES"/>
+        </w:rPr>
+        <w:t>He llegado a la siguiente situación: tengo un informe de mantenimiento con los datos siguientes:</w:t>
+      </w:r>
+    </w:p>
+    <w:p>
+      <w:pPr>
+        <w:pStyle w:val="Comment-Grader"/>
+        <w:rPr>
+          <w:noProof/>
+          <w:lang w:val="es-ES"/>
+        </w:rPr>
+      </w:pPr>
+      <w:r>
+        <w:rPr>
+          <w:noProof/>
+          <w:lang w:val="es-ES"/>
+        </w:rPr>
+        <w:drawing>
+          <wp:inline distT="0" distB="0" distL="0" distR="0" wp14:anchorId="78B08968" wp14:editId="01A3FDF3">
+            <wp:extent cx="5731510" cy="3654425"/>
+            <wp:effectExtent l="0" t="0" r="2540" b="3175"/>
+            <wp:docPr id="1456299881" name="Picture 1" descr="A screenshot of a computer&#10;&#10;AI-generated content may be incorrect."/>
+            <wp:cNvGraphicFramePr>
+              <a:graphicFrameLocks xmlns:a="http://schemas.openxmlformats.org/drawingml/2006/main" noChangeAspect="1"/>
+            </wp:cNvGraphicFramePr>
+            <a:graphic xmlns:a="http://schemas.openxmlformats.org/drawingml/2006/main">
+              <a:graphicData uri="http://schemas.openxmlformats.org/drawingml/2006/picture">
+                <pic:pic xmlns:pic="http://schemas.openxmlformats.org/drawingml/2006/picture">
+                  <pic:nvPicPr>
+                    <pic:cNvPr id="1456299881" name="Picture 1" descr="A screenshot of a computer&#10;&#10;AI-generated content may be incorrect."/>
+                    <pic:cNvPicPr/>
+                  </pic:nvPicPr>
+                  <pic:blipFill>
+                    <a:blip r:embed="rId16"/>
+                    <a:stretch>
+                      <a:fillRect/>
+                    </a:stretch>
+                  </pic:blipFill>
+                  <pic:spPr>
+                    <a:xfrm>
+                      <a:off x="0" y="0"/>
+                      <a:ext cx="5731510" cy="3654425"/>
+                    </a:xfrm>
+                    <a:prstGeom prst="rect">
+                      <a:avLst/>
+                    </a:prstGeom>
+                  </pic:spPr>
+                </pic:pic>
+              </a:graphicData>
+            </a:graphic>
+          </wp:inline>
+        </w:drawing>
+      </w:r>
+    </w:p>
+    <w:p>
+      <w:pPr>
+        <w:pStyle w:val="Comment-Grader"/>
+        <w:rPr>
+          <w:noProof/>
+          <w:lang w:val="es-ES"/>
+        </w:rPr>
+      </w:pPr>
+      <w:r>
+        <w:rPr>
+          <w:noProof/>
+          <w:lang w:val="es-ES"/>
+        </w:rPr>
+        <w:t>Confirmo en la URL que es el informe 650:</w:t>
+      </w:r>
+    </w:p>
+    <w:p>
+      <w:pPr>
+        <w:pStyle w:val="Comment-Grader"/>
+        <w:rPr>
+          <w:lang w:val="es-ES"/>
+        </w:rPr>
+      </w:pPr>
+      <w:r>
+        <w:rPr>
+          <w:noProof/>
+          <w:lang w:val="es-ES"/>
+        </w:rPr>
+        <w:drawing>
+          <wp:inline distT="0" distB="0" distL="0" distR="0" wp14:anchorId="71FC310E" wp14:editId="4743AA12">
+            <wp:extent cx="5731510" cy="494030"/>
+            <wp:effectExtent l="0" t="0" r="2540" b="1270"/>
+            <wp:docPr id="775563254" name="Picture 1" descr="A close up of a text&#10;&#10;AI-generated content may be incorrect."/>
+            <wp:cNvGraphicFramePr>
+              <a:graphicFrameLocks xmlns:a="http://schemas.openxmlformats.org/drawingml/2006/main" noChangeAspect="1"/>
+            </wp:cNvGraphicFramePr>
+            <a:graphic xmlns:a="http://schemas.openxmlformats.org/drawingml/2006/main">
+              <a:graphicData uri="http://schemas.openxmlformats.org/drawingml/2006/picture">
+                <pic:pic xmlns:pic="http://schemas.openxmlformats.org/drawingml/2006/picture">
+                  <pic:nvPicPr>
+                    <pic:cNvPr id="775563254" name="Picture 1" descr="A close up of a text&#10;&#10;AI-generated content may be incorrect."/>
+                    <pic:cNvPicPr/>
+                  </pic:nvPicPr>
+                  <pic:blipFill>
+                    <a:blip r:embed="rId17"/>
+                    <a:stretch>
+                      <a:fillRect/>
+                    </a:stretch>
+                  </pic:blipFill>
+                  <pic:spPr>
+                    <a:xfrm>
+                      <a:off x="0" y="0"/>
+                      <a:ext cx="5731510" cy="494030"/>
+                    </a:xfrm>
+                    <a:prstGeom prst="rect">
+                      <a:avLst/>
+                    </a:prstGeom>
+                  </pic:spPr>
+                </pic:pic>
+              </a:graphicData>
+            </a:graphic>
+          </wp:inline>
+        </w:drawing>
+      </w:r>
+    </w:p>
+    <w:p>
+      <w:pPr>
+        <w:pStyle w:val="Comment-Grader"/>
+        <w:rPr>
+          <w:lang w:val="es-ES"/>
+        </w:rPr>
+      </w:pPr>
+      <w:r>
+        <w:rPr>
+          <w:lang w:val="es-ES"/>
+        </w:rPr>
+        <w:t>Ahora miro las tareas asociadas:</w:t>
+      </w:r>
+    </w:p>
+    <w:p>
+      <w:pPr>
+        <w:pStyle w:val="Comment-Grader"/>
+        <w:rPr>
+          <w:lang w:val="es-ES"/>
+        </w:rPr>
+      </w:pPr>
+      <w:r>
+        <w:rPr>
+          <w:noProof/>
+          <w:lang w:val="es-ES"/>
+        </w:rPr>
+        <w:drawing>
+          <wp:inline distT="0" distB="0" distL="0" distR="0" wp14:anchorId="17202DE0" wp14:editId="488A78FB">
+            <wp:extent cx="5731510" cy="2014220"/>
+            <wp:effectExtent l="0" t="0" r="2540" b="5080"/>
+            <wp:docPr id="1553608575" name="Picture 1" descr="A screenshot of a computer&#10;&#10;AI-generated content may be incorrect."/>
+            <wp:cNvGraphicFramePr>
+              <a:graphicFrameLocks xmlns:a="http://schemas.openxmlformats.org/drawingml/2006/main" noChangeAspect="1"/>
+            </wp:cNvGraphicFramePr>
+            <a:graphic xmlns:a="http://schemas.openxmlformats.org/drawingml/2006/main">
+              <a:graphicData uri="http://schemas.openxmlformats.org/drawingml/2006/picture">
+                <pic:pic xmlns:pic="http://schemas.openxmlformats.org/drawingml/2006/picture">
+                  <pic:nvPicPr>
+                    <pic:cNvPr id="1553608575" name="Picture 1" descr="A screenshot of a computer&#10;&#10;AI-generated content may be incorrect."/>
+                    <pic:cNvPicPr/>
+                  </pic:nvPicPr>
+                  <pic:blipFill>
+                    <a:blip r:embed="rId18"/>
+                    <a:stretch>
+                      <a:fillRect/>
+                    </a:stretch>
+                  </pic:blipFill>
+                  <pic:spPr>
+                    <a:xfrm>
+                      <a:off x="0" y="0"/>
+                      <a:ext cx="5731510" cy="2014220"/>
+                    </a:xfrm>
+                    <a:prstGeom prst="rect">
+                      <a:avLst/>
+                    </a:prstGeom>
+                  </pic:spPr>
+                </pic:pic>
+              </a:graphicData>
+            </a:graphic>
+          </wp:inline>
+        </w:drawing>
+      </w:r>
+    </w:p>
+    <w:p>
+      <w:pPr>
+        <w:pStyle w:val="Comment-Grader"/>
+        <w:rPr>
+          <w:lang w:val="es-ES"/>
+        </w:rPr>
+      </w:pPr>
+      <w:r>
+        <w:rPr>
+          <w:lang w:val="es-ES"/>
+        </w:rPr>
+        <w:t xml:space="preserve">Confirmo en la URL que tienen los identificadores 576 y 647 respectivamente.  </w:t>
+      </w:r>
+    </w:p>
+    <w:p>
+      <w:pPr>
+        <w:pStyle w:val="Comment-Grader"/>
+        <w:rPr>
+          <w:lang w:val="es-ES"/>
+        </w:rPr>
+      </w:pPr>
+      <w:r>
+        <w:rPr>
+          <w:lang w:val="es-ES"/>
+        </w:rPr>
+        <w:t>Accedo de nuevo al listado principal:</w:t>
+      </w:r>
+    </w:p>
+    <w:p>
+      <w:pPr>
+        <w:pStyle w:val="Comment-Grader"/>
+        <w:rPr>
+          <w:lang w:val="es-ES"/>
+        </w:rPr>
+      </w:pPr>
+      <w:r>
+        <w:rPr>
+          <w:noProof/>
+          <w:lang w:val="es-ES"/>
+        </w:rPr>
+        <w:lastRenderedPageBreak/>
+        <w:drawing>
+          <wp:inline distT="0" distB="0" distL="0" distR="0" wp14:anchorId="086B34CF" wp14:editId="487060ED">
+            <wp:extent cx="5731510" cy="1832610"/>
+            <wp:effectExtent l="0" t="0" r="2540" b="0"/>
+            <wp:docPr id="388843536" name="Picture 1" descr="A screenshot of a computer&#10;&#10;AI-generated content may be incorrect."/>
+            <wp:cNvGraphicFramePr>
+              <a:graphicFrameLocks xmlns:a="http://schemas.openxmlformats.org/drawingml/2006/main" noChangeAspect="1"/>
+            </wp:cNvGraphicFramePr>
+            <a:graphic xmlns:a="http://schemas.openxmlformats.org/drawingml/2006/main">
+              <a:graphicData uri="http://schemas.openxmlformats.org/drawingml/2006/picture">
+                <pic:pic xmlns:pic="http://schemas.openxmlformats.org/drawingml/2006/picture">
+                  <pic:nvPicPr>
+                    <pic:cNvPr id="388843536" name="Picture 1" descr="A screenshot of a computer&#10;&#10;AI-generated content may be incorrect."/>
+                    <pic:cNvPicPr/>
+                  </pic:nvPicPr>
+                  <pic:blipFill>
+                    <a:blip r:embed="rId19"/>
+                    <a:stretch>
+                      <a:fillRect/>
+                    </a:stretch>
+                  </pic:blipFill>
+                  <pic:spPr>
+                    <a:xfrm>
+                      <a:off x="0" y="0"/>
+                      <a:ext cx="5731510" cy="1832610"/>
+                    </a:xfrm>
+                    <a:prstGeom prst="rect">
+                      <a:avLst/>
+                    </a:prstGeom>
+                  </pic:spPr>
+                </pic:pic>
+              </a:graphicData>
+            </a:graphic>
+          </wp:inline>
+        </w:drawing>
+      </w:r>
+    </w:p>
+    <w:p>
+      <w:pPr>
+        <w:pStyle w:val="Comment-Grader"/>
+        <w:rPr>
+          <w:lang w:val="es-ES"/>
+        </w:rPr>
+      </w:pPr>
+      <w:r>
+        <w:rPr>
+          <w:lang w:val="es-ES"/>
+        </w:rPr>
+        <w:t>Ahora pulso en el botón para quitar asignación de tareas y relleno el formulario que aparece de la siguiente forma:</w:t>
+      </w:r>
+    </w:p>
+    <w:p>
+      <w:pPr>
+        <w:pStyle w:val="Comment-Grader"/>
+        <w:rPr>
+          <w:lang w:val="es-ES"/>
+        </w:rPr>
+      </w:pPr>
+      <w:r>
+        <w:rPr>
+          <w:noProof/>
+          <w:lang w:val="es-ES"/>
+        </w:rPr>
+        <w:drawing>
+          <wp:inline distT="0" distB="0" distL="0" distR="0" wp14:anchorId="6C4FCBB5" wp14:editId="26820A2C">
+            <wp:extent cx="5731510" cy="1577975"/>
+            <wp:effectExtent l="0" t="0" r="2540" b="3175"/>
+            <wp:docPr id="1192782863" name="Picture 1" descr="A screenshot of a computer&#10;&#10;AI-generated content may be incorrect."/>
+            <wp:cNvGraphicFramePr>
+              <a:graphicFrameLocks xmlns:a="http://schemas.openxmlformats.org/drawingml/2006/main" noChangeAspect="1"/>
+            </wp:cNvGraphicFramePr>
+            <a:graphic xmlns:a="http://schemas.openxmlformats.org/drawingml/2006/main">
+              <a:graphicData uri="http://schemas.openxmlformats.org/drawingml/2006/picture">
+                <pic:pic xmlns:pic="http://schemas.openxmlformats.org/drawingml/2006/picture">
+                  <pic:nvPicPr>
+                    <pic:cNvPr id="1192782863" name="Picture 1" descr="A screenshot of a computer&#10;&#10;AI-generated content may be incorrect."/>
+                    <pic:cNvPicPr/>
+                  </pic:nvPicPr>
+                  <pic:blipFill>
+                    <a:blip r:embed="rId20"/>
+                    <a:stretch>
+                      <a:fillRect/>
+                    </a:stretch>
+                  </pic:blipFill>
+                  <pic:spPr>
+                    <a:xfrm>
+                      <a:off x="0" y="0"/>
+                      <a:ext cx="5731510" cy="1577975"/>
+                    </a:xfrm>
+                    <a:prstGeom prst="rect">
+                      <a:avLst/>
+                    </a:prstGeom>
+                  </pic:spPr>
+                </pic:pic>
+              </a:graphicData>
+            </a:graphic>
+          </wp:inline>
+        </w:drawing>
+      </w:r>
+    </w:p>
+    <w:p>
+      <w:pPr>
+        <w:pStyle w:val="Comment-Grader"/>
+        <w:rPr>
+          <w:lang w:val="es-ES"/>
+        </w:rPr>
+      </w:pPr>
+      <w:r>
+        <w:rPr>
+          <w:lang w:val="es-ES"/>
+        </w:rPr>
+        <w:t xml:space="preserve">Al pulsar en quitar la asignación voy a la siguiente pantalla: </w:t>
+      </w:r>
+    </w:p>
+    <w:p>
+      <w:pPr>
+        <w:pStyle w:val="Comment-Grader"/>
+        <w:rPr>
+          <w:lang w:val="es-ES"/>
+        </w:rPr>
+      </w:pPr>
+      <w:r>
+        <w:rPr>
+          <w:noProof/>
+          <w:lang w:val="es-ES"/>
+        </w:rPr>
+        <w:drawing>
+          <wp:inline distT="0" distB="0" distL="0" distR="0" wp14:anchorId="50C3115A" wp14:editId="1D5AD9C4">
+            <wp:extent cx="5731510" cy="1703070"/>
+            <wp:effectExtent l="0" t="0" r="2540" b="0"/>
+            <wp:docPr id="1815427945" name="Picture 1" descr="A screenshot of a computer&#10;&#10;AI-generated content may be incorrect."/>
+            <wp:cNvGraphicFramePr>
+              <a:graphicFrameLocks xmlns:a="http://schemas.openxmlformats.org/drawingml/2006/main" noChangeAspect="1"/>
+            </wp:cNvGraphicFramePr>
+            <a:graphic xmlns:a="http://schemas.openxmlformats.org/drawingml/2006/main">
+              <a:graphicData uri="http://schemas.openxmlformats.org/drawingml/2006/picture">
+                <pic:pic xmlns:pic="http://schemas.openxmlformats.org/drawingml/2006/picture">
+                  <pic:nvPicPr>
+                    <pic:cNvPr id="1815427945" name="Picture 1" descr="A screenshot of a computer&#10;&#10;AI-generated content may be incorrect."/>
+                    <pic:cNvPicPr/>
+                  </pic:nvPicPr>
+                  <pic:blipFill>
+                    <a:blip r:embed="rId21"/>
+                    <a:stretch>
+                      <a:fillRect/>
+                    </a:stretch>
+                  </pic:blipFill>
+                  <pic:spPr>
+                    <a:xfrm>
+                      <a:off x="0" y="0"/>
+                      <a:ext cx="5731510" cy="1703070"/>
+                    </a:xfrm>
+                    <a:prstGeom prst="rect">
+                      <a:avLst/>
+                    </a:prstGeom>
+                  </pic:spPr>
+                </pic:pic>
+              </a:graphicData>
+            </a:graphic>
+          </wp:inline>
+        </w:drawing>
+      </w:r>
+    </w:p>
+    <w:p>
+      <w:pPr>
+        <w:pStyle w:val="Comment-Grader"/>
+        <w:rPr>
+          <w:lang w:val="es-ES"/>
+        </w:rPr>
+      </w:pPr>
+      <w:r>
+        <w:rPr>
+          <w:lang w:val="es-ES"/>
+        </w:rPr>
+        <w:t>Vuelvo a pulsar en el botón para quitar asignación y obtengo lo siguiente:</w:t>
+      </w:r>
+    </w:p>
+    <w:p>
+      <w:pPr>
+        <w:pStyle w:val="Comment-Grader"/>
+        <w:rPr>
+          <w:lang w:val="es-ES"/>
+        </w:rPr>
+      </w:pPr>
+      <w:r>
+        <w:rPr>
+          <w:noProof/>
+          <w:lang w:val="es-ES"/>
+        </w:rPr>
+        <w:drawing>
+          <wp:inline distT="0" distB="0" distL="0" distR="0" wp14:anchorId="296B610A" wp14:editId="4BC02D51">
+            <wp:extent cx="5731510" cy="1772920"/>
+            <wp:effectExtent l="0" t="0" r="2540" b="0"/>
+            <wp:docPr id="547660430" name="Picture 1" descr="A close up of a text&#10;&#10;AI-generated content may be incorrect."/>
+            <wp:cNvGraphicFramePr>
+              <a:graphicFrameLocks xmlns:a="http://schemas.openxmlformats.org/drawingml/2006/main" noChangeAspect="1"/>
+            </wp:cNvGraphicFramePr>
+            <a:graphic xmlns:a="http://schemas.openxmlformats.org/drawingml/2006/main">
+              <a:graphicData uri="http://schemas.openxmlformats.org/drawingml/2006/picture">
+                <pic:pic xmlns:pic="http://schemas.openxmlformats.org/drawingml/2006/picture">
+                  <pic:nvPicPr>
+                    <pic:cNvPr id="547660430" name="Picture 1" descr="A close up of a text&#10;&#10;AI-generated content may be incorrect."/>
+                    <pic:cNvPicPr/>
+                  </pic:nvPicPr>
+                  <pic:blipFill>
+                    <a:blip r:embed="rId22"/>
+                    <a:stretch>
+                      <a:fillRect/>
+                    </a:stretch>
+                  </pic:blipFill>
+                  <pic:spPr>
+                    <a:xfrm>
+                      <a:off x="0" y="0"/>
+                      <a:ext cx="5731510" cy="1772920"/>
+                    </a:xfrm>
+                    <a:prstGeom prst="rect">
+                      <a:avLst/>
+                    </a:prstGeom>
+                  </pic:spPr>
+                </pic:pic>
+              </a:graphicData>
+            </a:graphic>
+          </wp:inline>
+        </w:drawing>
+      </w:r>
+    </w:p>
+    <w:p>
+      <w:pPr>
+        <w:pStyle w:val="Comment-Grader"/>
+        <w:rPr>
+          <w:lang w:val="es-ES"/>
+        </w:rPr>
+      </w:pPr>
+      <w:r>
+        <w:rPr>
+          <w:lang w:val="es-ES"/>
+        </w:rPr>
+        <w:lastRenderedPageBreak/>
+        <w:t xml:space="preserve">Es decir, que de nuevo obtengo las dos tareas.  Vuelvo a seleccionar al 576 y al pulsar en el botón para quitarla el resultado es el siguiente: </w:t>
+      </w:r>
+    </w:p>
+    <w:p>
+      <w:pPr>
+        <w:pStyle w:val="Comment-Grader"/>
+        <w:rPr>
+          <w:lang w:val="es-ES"/>
+        </w:rPr>
+      </w:pPr>
+      <w:r>
+        <w:rPr>
+          <w:noProof/>
+          <w:lang w:val="es-ES"/>
+        </w:rPr>
+        <w:drawing>
+          <wp:inline distT="0" distB="0" distL="0" distR="0" wp14:anchorId="2C15BC1D" wp14:editId="1935F4DD">
+            <wp:extent cx="5731510" cy="1891030"/>
+            <wp:effectExtent l="0" t="0" r="2540" b="0"/>
+            <wp:docPr id="1574189539" name="Picture 1" descr="A screenshot of a computer&#10;&#10;AI-generated content may be incorrect."/>
+            <wp:cNvGraphicFramePr>
+              <a:graphicFrameLocks xmlns:a="http://schemas.openxmlformats.org/drawingml/2006/main" noChangeAspect="1"/>
+            </wp:cNvGraphicFramePr>
+            <a:graphic xmlns:a="http://schemas.openxmlformats.org/drawingml/2006/main">
+              <a:graphicData uri="http://schemas.openxmlformats.org/drawingml/2006/picture">
+                <pic:pic xmlns:pic="http://schemas.openxmlformats.org/drawingml/2006/picture">
+                  <pic:nvPicPr>
+                    <pic:cNvPr id="1574189539" name="Picture 1" descr="A screenshot of a computer&#10;&#10;AI-generated content may be incorrect."/>
+                    <pic:cNvPicPr/>
+                  </pic:nvPicPr>
+                  <pic:blipFill>
+                    <a:blip r:embed="rId23"/>
+                    <a:stretch>
+                      <a:fillRect/>
+                    </a:stretch>
+                  </pic:blipFill>
+                  <pic:spPr>
+                    <a:xfrm>
+                      <a:off x="0" y="0"/>
+                      <a:ext cx="5731510" cy="1891030"/>
+                    </a:xfrm>
+                    <a:prstGeom prst="rect">
+                      <a:avLst/>
+                    </a:prstGeom>
+                  </pic:spPr>
+                </pic:pic>
+              </a:graphicData>
+            </a:graphic>
+          </wp:inline>
+        </w:drawing>
+      </w:r>
+    </w:p>
+    <w:p>
+      <w:pPr>
+        <w:pStyle w:val="Comment-Grader"/>
+        <w:rPr>
+          <w:lang w:val="es-ES"/>
+        </w:rPr>
+      </w:pPr>
+      <w:r>
+        <w:rPr>
+          <w:lang w:val="es-ES"/>
+        </w:rPr>
+        <w:t xml:space="preserve">¿Qué sentido tiene esto?  No creo que ningún cliente esté dispuesto a aceptar esto.  Imagino que cuando el sistema pase a producción y haya miles de tareas de mantenimiento no va a ser fácil localizar la que necesitemos y mucho menos en ese mensaje de error, que a saber qué longitud puede llegar a alcanzar. </w:t>
+      </w:r>
+    </w:p>
+    <w:p>
+      <w:pPr>
+        <w:pStyle w:val="Comment-Student"/>
+        <w:rPr>
+          <w:lang w:val="es-ES"/>
+        </w:rPr>
+      </w:pPr>
+      <w:r>
+        <w:rPr>
+          <w:lang w:val="es-ES"/>
+        </w:rPr>
+        <w:t xml:space="preserve">Estimado profesor Rafael </w:t>
+      </w:r>
+      <w:proofErr w:type="spellStart"/>
+      <w:r>
+        <w:rPr>
+          <w:lang w:val="es-ES"/>
+        </w:rPr>
+        <w:t>Corchuelo</w:t>
+      </w:r>
+      <w:proofErr w:type="spellEnd"/>
+      <w:r>
+        <w:rPr>
+          <w:lang w:val="es-ES"/>
+        </w:rPr>
+        <w:t>,</w:t>
+      </w:r>
+    </w:p>
+    <w:p>
+      <w:pPr>
+        <w:pStyle w:val="Comment-Student"/>
+        <w:rPr>
+          <w:lang w:val="es-ES"/>
+        </w:rPr>
+      </w:pPr>
+      <w:r>
+        <w:rPr>
+          <w:lang w:val="es-ES"/>
+        </w:rPr>
+        <w:t>En cuanto a la solicitud de confirmación, se ha procedido a eliminar el cuadro que solicitaba confirmación en los formularios, de acuerdo con los requisitos</w:t>
+      </w:r>
+      <w:r>
+        <w:rPr>
+          <w:lang w:val="es-ES"/>
+        </w:rPr>
+        <w:t>.</w:t>
+      </w:r>
+    </w:p>
+    <w:p>
+      <w:pPr>
+        <w:pStyle w:val="Comment-Student"/>
+        <w:rPr>
+          <w:lang w:val="es-ES"/>
+        </w:rPr>
+      </w:pPr>
+      <w:r>
+        <w:rPr>
+          <w:noProof/>
+        </w:rPr>
+        <w:drawing>
+          <wp:inline distT="0" distB="0" distL="0" distR="0" wp14:anchorId="7BD95188" wp14:editId="35C7907B">
+            <wp:extent cx="5731510" cy="2686685"/>
+            <wp:effectExtent l="0" t="0" r="2540" b="0"/>
+            <wp:docPr id="829827038" name="Picture 1" descr="A screenshot of a computer&#10;&#10;AI-generated content may be incorrect."/>
+            <wp:cNvGraphicFramePr>
+              <a:graphicFrameLocks xmlns:a="http://schemas.openxmlformats.org/drawingml/2006/main" noChangeAspect="1"/>
+            </wp:cNvGraphicFramePr>
+            <a:graphic xmlns:a="http://schemas.openxmlformats.org/drawingml/2006/main">
+              <a:graphicData uri="http://schemas.openxmlformats.org/drawingml/2006/picture">
+                <pic:pic xmlns:pic="http://schemas.openxmlformats.org/drawingml/2006/picture">
+                  <pic:nvPicPr>
+                    <pic:cNvPr id="829827038" name="Picture 1" descr="A screenshot of a computer&#10;&#10;AI-generated content may be incorrect."/>
+                    <pic:cNvPicPr>
+                      <a:picLocks noChangeAspect="1" noChangeArrowheads="1"/>
+                    </pic:cNvPicPr>
+                  </pic:nvPicPr>
+                  <pic:blipFill>
+                    <a:blip r:embed="rId24" cstate="print">
+                      <a:extLst>
+                        <a:ext uri="{28A0092B-C50C-407E-A947-70E740481C1C}">
+                          <a14:useLocalDpi xmlns:a14="http://schemas.microsoft.com/office/drawing/2010/main" val="0"/>
+                        </a:ext>
+                      </a:extLst>
+                    </a:blip>
+                    <a:srcRect/>
+                    <a:stretch>
+                      <a:fillRect/>
+                    </a:stretch>
+                  </pic:blipFill>
+                  <pic:spPr bwMode="auto">
+                    <a:xfrm>
+                      <a:off x="0" y="0"/>
+                      <a:ext cx="5731510" cy="2686685"/>
+                    </a:xfrm>
+                    <a:prstGeom prst="rect">
+                      <a:avLst/>
+                    </a:prstGeom>
+                    <a:noFill/>
+                    <a:ln>
+                      <a:noFill/>
+                    </a:ln>
+                  </pic:spPr>
+                </pic:pic>
+              </a:graphicData>
+            </a:graphic>
+          </wp:inline>
+        </w:drawing>
+      </w:r>
+    </w:p>
+    <w:p>
+      <w:pPr>
+        <w:pStyle w:val="Comment-Student"/>
+        <w:rPr>
+          <w:lang w:val="es-ES"/>
+        </w:rPr>
+      </w:pPr>
+      <w:r>
+        <w:rPr>
+          <w:lang w:val="es-ES"/>
+        </w:rPr>
+        <w:t xml:space="preserve">En cuanto a la asignación de tareas a registros de mantenimiento, le </w:t>
+      </w:r>
+      <w:proofErr w:type="spellStart"/>
+      <w:r>
+        <w:rPr>
+          <w:lang w:val="es-ES"/>
+        </w:rPr>
+        <w:t>feature</w:t>
+      </w:r>
+      <w:proofErr w:type="spellEnd"/>
+      <w:r>
+        <w:rPr>
+          <w:lang w:val="es-ES"/>
+        </w:rPr>
+        <w:t xml:space="preserve"> ha pasado por una renovación completa. Ahora para asignar una tarea a un registro de mantenimiento se debe acceder al listado de tareas de dicho registro de mantenimiento, allí se muestra un botón para asignar tareas y otro para retirar la asignación de alguna tarea. En esas pantallas de asignación y retirada de asignación se escoge una tarea según su descripción, lo cual es mucho más intuitivo que la id asociada a la tarea como se hacía anteriormente.</w:t>
+      </w:r>
+    </w:p>
+    <w:p>
+      <w:pPr>
+        <w:pStyle w:val="Comment-Student"/>
+        <w:rPr>
+          <w:lang w:val="es-ES"/>
+        </w:rPr>
+      </w:pPr>
+      <w:r>
+        <w:rPr>
+          <w:noProof/>
+        </w:rPr>
+        <w:lastRenderedPageBreak/>
+        <w:drawing>
+          <wp:inline distT="0" distB="0" distL="0" distR="0" wp14:anchorId="55CE03E3" wp14:editId="060CD803">
+            <wp:extent cx="5731510" cy="2651125"/>
+            <wp:effectExtent l="0" t="0" r="2540" b="0"/>
+            <wp:docPr id="2007838973" name="Picture 3" descr="A screenshot of a computer&#10;&#10;AI-generated content may be incorrect."/>
+            <wp:cNvGraphicFramePr>
+              <a:graphicFrameLocks xmlns:a="http://schemas.openxmlformats.org/drawingml/2006/main" noChangeAspect="1"/>
+            </wp:cNvGraphicFramePr>
+            <a:graphic xmlns:a="http://schemas.openxmlformats.org/drawingml/2006/main">
+              <a:graphicData uri="http://schemas.openxmlformats.org/drawingml/2006/picture">
+                <pic:pic xmlns:pic="http://schemas.openxmlformats.org/drawingml/2006/picture">
+                  <pic:nvPicPr>
+                    <pic:cNvPr id="2007838973" name="Picture 3" descr="A screenshot of a computer&#10;&#10;AI-generated content may be incorrect."/>
+                    <pic:cNvPicPr>
+                      <a:picLocks noChangeAspect="1" noChangeArrowheads="1"/>
+                    </pic:cNvPicPr>
+                  </pic:nvPicPr>
+                  <pic:blipFill>
+                    <a:blip r:embed="rId25" cstate="print">
+                      <a:extLst>
+                        <a:ext uri="{28A0092B-C50C-407E-A947-70E740481C1C}">
+                          <a14:useLocalDpi xmlns:a14="http://schemas.microsoft.com/office/drawing/2010/main" val="0"/>
+                        </a:ext>
+                      </a:extLst>
+                    </a:blip>
+                    <a:srcRect/>
+                    <a:stretch>
+                      <a:fillRect/>
+                    </a:stretch>
+                  </pic:blipFill>
+                  <pic:spPr bwMode="auto">
+                    <a:xfrm>
+                      <a:off x="0" y="0"/>
+                      <a:ext cx="5731510" cy="2651125"/>
+                    </a:xfrm>
+                    <a:prstGeom prst="rect">
+                      <a:avLst/>
+                    </a:prstGeom>
+                    <a:noFill/>
+                    <a:ln>
+                      <a:noFill/>
+                    </a:ln>
+                  </pic:spPr>
+                </pic:pic>
+              </a:graphicData>
+            </a:graphic>
+          </wp:inline>
+        </w:drawing>
+      </w:r>
+    </w:p>
+    <w:p>
+      <w:pPr>
+        <w:pStyle w:val="Comment-Student"/>
+        <w:rPr>
+          <w:lang w:val="es-ES"/>
+        </w:rPr>
+      </w:pPr>
+      <w:r>
+        <w:rPr>
+          <w:noProof/>
+        </w:rPr>
+        <w:drawing>
+          <wp:inline distT="0" distB="0" distL="0" distR="0" wp14:anchorId="7724B010" wp14:editId="60430467">
+            <wp:extent cx="5731510" cy="1372235"/>
+            <wp:effectExtent l="0" t="0" r="2540" b="0"/>
+            <wp:docPr id="327525040" name="Picture 4" descr="A white rectangular object with a long line&#10;&#10;AI-generated content may be incorrect."/>
+            <wp:cNvGraphicFramePr>
+              <a:graphicFrameLocks xmlns:a="http://schemas.openxmlformats.org/drawingml/2006/main" noChangeAspect="1"/>
+            </wp:cNvGraphicFramePr>
+            <a:graphic xmlns:a="http://schemas.openxmlformats.org/drawingml/2006/main">
+              <a:graphicData uri="http://schemas.openxmlformats.org/drawingml/2006/picture">
+                <pic:pic xmlns:pic="http://schemas.openxmlformats.org/drawingml/2006/picture">
+                  <pic:nvPicPr>
+                    <pic:cNvPr id="327525040" name="Picture 4" descr="A white rectangular object with a long line&#10;&#10;AI-generated content may be incorrect."/>
+                    <pic:cNvPicPr>
+                      <a:picLocks noChangeAspect="1" noChangeArrowheads="1"/>
+                    </pic:cNvPicPr>
+                  </pic:nvPicPr>
+                  <pic:blipFill>
+                    <a:blip r:embed="rId26" cstate="print">
+                      <a:extLst>
+                        <a:ext uri="{28A0092B-C50C-407E-A947-70E740481C1C}">
+                          <a14:useLocalDpi xmlns:a14="http://schemas.microsoft.com/office/drawing/2010/main" val="0"/>
+                        </a:ext>
+                      </a:extLst>
+                    </a:blip>
+                    <a:srcRect/>
+                    <a:stretch>
+                      <a:fillRect/>
+                    </a:stretch>
+                  </pic:blipFill>
+                  <pic:spPr bwMode="auto">
+                    <a:xfrm>
+                      <a:off x="0" y="0"/>
+                      <a:ext cx="5731510" cy="1372235"/>
+                    </a:xfrm>
+                    <a:prstGeom prst="rect">
+                      <a:avLst/>
+                    </a:prstGeom>
+                    <a:noFill/>
+                    <a:ln>
+                      <a:noFill/>
+                    </a:ln>
+                  </pic:spPr>
+                </pic:pic>
+              </a:graphicData>
+            </a:graphic>
+          </wp:inline>
+        </w:drawing>
+      </w:r>
+    </w:p>
+    <w:p>
+      <w:pPr>
+        <w:pStyle w:val="Comment-Student"/>
+        <w:rPr>
+          <w:lang w:val="es-ES"/>
+        </w:rPr>
+      </w:pPr>
+      <w:r>
+        <w:rPr>
+          <w:noProof/>
+        </w:rPr>
+        <w:drawing>
+          <wp:inline distT="0" distB="0" distL="0" distR="0" wp14:anchorId="22421B24" wp14:editId="1A7D9ED5">
+            <wp:extent cx="5731510" cy="891540"/>
+            <wp:effectExtent l="0" t="0" r="2540" b="3810"/>
+            <wp:docPr id="673121181" name="Picture 5" descr="A close up of a logo&#10;&#10;AI-generated content may be incorrect."/>
+            <wp:cNvGraphicFramePr>
+              <a:graphicFrameLocks xmlns:a="http://schemas.openxmlformats.org/drawingml/2006/main" noChangeAspect="1"/>
+            </wp:cNvGraphicFramePr>
+            <a:graphic xmlns:a="http://schemas.openxmlformats.org/drawingml/2006/main">
+              <a:graphicData uri="http://schemas.openxmlformats.org/drawingml/2006/picture">
+                <pic:pic xmlns:pic="http://schemas.openxmlformats.org/drawingml/2006/picture">
+                  <pic:nvPicPr>
+                    <pic:cNvPr id="673121181" name="Picture 5" descr="A close up of a logo&#10;&#10;AI-generated content may be incorrect."/>
+                    <pic:cNvPicPr>
+                      <a:picLocks noChangeAspect="1" noChangeArrowheads="1"/>
+                    </pic:cNvPicPr>
+                  </pic:nvPicPr>
+                  <pic:blipFill>
+                    <a:blip r:embed="rId27" cstate="print">
+                      <a:extLst>
+                        <a:ext uri="{28A0092B-C50C-407E-A947-70E740481C1C}">
+                          <a14:useLocalDpi xmlns:a14="http://schemas.microsoft.com/office/drawing/2010/main" val="0"/>
+                        </a:ext>
+                      </a:extLst>
+                    </a:blip>
+                    <a:srcRect/>
+                    <a:stretch>
+                      <a:fillRect/>
+                    </a:stretch>
+                  </pic:blipFill>
+                  <pic:spPr bwMode="auto">
+                    <a:xfrm>
+                      <a:off x="0" y="0"/>
+                      <a:ext cx="5731510" cy="891540"/>
+                    </a:xfrm>
+                    <a:prstGeom prst="rect">
+                      <a:avLst/>
+                    </a:prstGeom>
+                    <a:noFill/>
+                    <a:ln>
+                      <a:noFill/>
+                    </a:ln>
+                  </pic:spPr>
+                </pic:pic>
+              </a:graphicData>
+            </a:graphic>
+          </wp:inline>
+        </w:drawing>
+      </w:r>
+    </w:p>
+    <w:p>
+      <w:pPr>
+        <w:pStyle w:val="Comment-Student"/>
+        <w:rPr>
+          <w:lang w:val="es-ES"/>
+        </w:rPr>
+      </w:pPr>
+      <w:r>
+        <w:rPr>
+          <w:lang w:val="es-ES"/>
+        </w:rPr>
+        <w:t>Por supuesto, se han corregido los problemas como, por ejemplo, que se ofrezca la posibilidad de volver a asignar la misma tarea al mismo registro de mantenimiento cuando eso siempre iba a terminar en un error de validación, entre los otros problemas que se destacaban.</w:t>
+      </w:r>
+    </w:p>
+    <w:p>
+      <w:pPr>
+        <w:pStyle w:val="Comment-Student"/>
+        <w:rPr>
+          <w:lang w:val="es-ES"/>
+        </w:rPr>
+      </w:pPr>
+      <w:r>
+        <w:rPr>
+          <w:lang w:val="es-ES"/>
+        </w:rPr>
+        <w:t xml:space="preserve">NOTA: </w:t>
+      </w:r>
+      <w:r>
+        <w:rPr>
+          <w:lang w:val="es-ES"/>
+        </w:rPr>
+        <w:t>El registro de mantenimiento con ID 581 no está vinculado a ninguna tarea, por lo que podría resultar útil para probar la funcionalidad</w:t>
+      </w:r>
+      <w:r>
+        <w:rPr>
+          <w:lang w:val="es-ES"/>
+        </w:rPr>
+        <w:t>.</w:t>
       </w:r>
     </w:p>
     <w:p>
@@ -2190,9 +4182,15 @@
     <w:p>
       <w:pPr>
         <w:pStyle w:val="Comment-Grader"/>
+        <w:rPr>
+          <w:lang w:val="es-ES"/>
+        </w:rPr>
       </w:pPr>
       <w:sdt>
         <w:sdtPr>
+          <w:rPr>
+            <w:lang w:val="es-ES"/>
+          </w:rPr>
           <w:tag w:val="Verdict"/>
           <w:id w:val="1666597966"/>
           <w:placeholder>
@@ -2201,21 +4199,176 @@
           <w15:appearance w15:val="hidden"/>
           <w:text/>
         </w:sdtPr>
-        <w:sdtEndPr/>
         <w:sdtContent>
           <w:r>
-            <w:t xml:space="preserve">  </w:t>
-          </w:r>
-          <w:r>
-            <w:t>X</w:t>
-          </w:r>
-          <w:r>
-            <w:t xml:space="preserve">  </w:t>
+            <w:rPr>
+              <w:lang w:val="es-ES"/>
+            </w:rPr>
+            <w:t xml:space="preserve">    </w:t>
           </w:r>
         </w:sdtContent>
       </w:sdt>
       <w:r>
+        <w:rPr>
+          <w:lang w:val="es-ES"/>
+        </w:rPr>
         <w:t xml:space="preserve">    </w:t>
+      </w:r>
+      <w:r>
+        <w:rPr>
+          <w:lang w:val="es-ES"/>
+        </w:rPr>
+        <w:t>Revisar los problemas comentad</w:t>
+      </w:r>
+      <w:r>
+        <w:rPr>
+          <w:lang w:val="es-ES"/>
+        </w:rPr>
+        <w:t xml:space="preserve">os en el requisito anterior. </w:t>
+      </w:r>
+    </w:p>
+    <w:p>
+      <w:pPr>
+        <w:pStyle w:val="Comment-Student"/>
+        <w:rPr>
+          <w:lang w:val="es-ES"/>
+        </w:rPr>
+      </w:pPr>
+      <w:r>
+        <w:rPr>
+          <w:lang w:val="es-ES"/>
+        </w:rPr>
+        <w:t xml:space="preserve">Estimado profesor Rafael </w:t>
+      </w:r>
+      <w:proofErr w:type="spellStart"/>
+      <w:r>
+        <w:rPr>
+          <w:lang w:val="es-ES"/>
+        </w:rPr>
+        <w:t>Corchuelo</w:t>
+      </w:r>
+      <w:proofErr w:type="spellEnd"/>
+      <w:r>
+        <w:rPr>
+          <w:lang w:val="es-ES"/>
+        </w:rPr>
+        <w:t>,</w:t>
+      </w:r>
+    </w:p>
+    <w:p>
+      <w:pPr>
+        <w:pStyle w:val="Comment-Student"/>
+        <w:rPr>
+          <w:lang w:val="es-ES"/>
+        </w:rPr>
+      </w:pPr>
+      <w:r>
+        <w:rPr>
+          <w:lang w:val="es-ES"/>
+        </w:rPr>
+        <w:lastRenderedPageBreak/>
+        <w:t xml:space="preserve">Los formularios de las </w:t>
+      </w:r>
+      <w:proofErr w:type="spellStart"/>
+      <w:r>
+        <w:rPr>
+          <w:lang w:val="es-ES"/>
+        </w:rPr>
+        <w:t>features</w:t>
+      </w:r>
+      <w:proofErr w:type="spellEnd"/>
+      <w:r>
+        <w:rPr>
+          <w:lang w:val="es-ES"/>
+        </w:rPr>
+        <w:t xml:space="preserve"> de tareas también contaban con el cuadro de solicitud de confirmación, se ha procedido a eliminarl</w:t>
+      </w:r>
+      <w:r>
+        <w:rPr>
+          <w:lang w:val="es-ES"/>
+        </w:rPr>
+        <w:t xml:space="preserve">o de igual manera que se ha hecho en los formularios de las </w:t>
+      </w:r>
+      <w:proofErr w:type="spellStart"/>
+      <w:r>
+        <w:rPr>
+          <w:lang w:val="es-ES"/>
+        </w:rPr>
+        <w:t>features</w:t>
+      </w:r>
+      <w:proofErr w:type="spellEnd"/>
+      <w:r>
+        <w:rPr>
+          <w:lang w:val="es-ES"/>
+        </w:rPr>
+        <w:t xml:space="preserve"> de registros de mantenimiento</w:t>
+      </w:r>
+      <w:r>
+        <w:rPr>
+          <w:lang w:val="es-ES"/>
+        </w:rPr>
+        <w:t>.</w:t>
+      </w:r>
+    </w:p>
+    <w:p>
+      <w:pPr>
+        <w:pStyle w:val="Comment-Student"/>
+        <w:rPr>
+          <w:lang w:val="es-ES"/>
+        </w:rPr>
+      </w:pPr>
+      <w:r>
+        <w:rPr>
+          <w:noProof/>
+        </w:rPr>
+        <w:drawing>
+          <wp:inline distT="0" distB="0" distL="0" distR="0" wp14:anchorId="51100257" wp14:editId="7D0DEE58">
+            <wp:extent cx="5731510" cy="2138680"/>
+            <wp:effectExtent l="0" t="0" r="2540" b="0"/>
+            <wp:docPr id="1148402064" name="Picture 2" descr="A close-up of a white background&#10;&#10;AI-generated content may be incorrect."/>
+            <wp:cNvGraphicFramePr>
+              <a:graphicFrameLocks xmlns:a="http://schemas.openxmlformats.org/drawingml/2006/main" noChangeAspect="1"/>
+            </wp:cNvGraphicFramePr>
+            <a:graphic xmlns:a="http://schemas.openxmlformats.org/drawingml/2006/main">
+              <a:graphicData uri="http://schemas.openxmlformats.org/drawingml/2006/picture">
+                <pic:pic xmlns:pic="http://schemas.openxmlformats.org/drawingml/2006/picture">
+                  <pic:nvPicPr>
+                    <pic:cNvPr id="1148402064" name="Picture 2" descr="A close-up of a white background&#10;&#10;AI-generated content may be incorrect."/>
+                    <pic:cNvPicPr>
+                      <a:picLocks noChangeAspect="1" noChangeArrowheads="1"/>
+                    </pic:cNvPicPr>
+                  </pic:nvPicPr>
+                  <pic:blipFill>
+                    <a:blip r:embed="rId28" cstate="print">
+                      <a:extLst>
+                        <a:ext uri="{28A0092B-C50C-407E-A947-70E740481C1C}">
+                          <a14:useLocalDpi xmlns:a14="http://schemas.microsoft.com/office/drawing/2010/main" val="0"/>
+                        </a:ext>
+                      </a:extLst>
+                    </a:blip>
+                    <a:srcRect/>
+                    <a:stretch>
+                      <a:fillRect/>
+                    </a:stretch>
+                  </pic:blipFill>
+                  <pic:spPr bwMode="auto">
+                    <a:xfrm>
+                      <a:off x="0" y="0"/>
+                      <a:ext cx="5731510" cy="2138680"/>
+                    </a:xfrm>
+                    <a:prstGeom prst="rect">
+                      <a:avLst/>
+                    </a:prstGeom>
+                    <a:noFill/>
+                    <a:ln>
+                      <a:noFill/>
+                    </a:ln>
+                  </pic:spPr>
+                </pic:pic>
+              </a:graphicData>
+            </a:graphic>
+          </wp:inline>
+        </w:drawing>
       </w:r>
     </w:p>
     <w:p>
@@ -2306,9 +4459,15 @@
     <w:p>
       <w:pPr>
         <w:pStyle w:val="Comment-Grader"/>
+        <w:rPr>
+          <w:lang w:val="es-ES"/>
+        </w:rPr>
       </w:pPr>
       <w:sdt>
         <w:sdtPr>
+          <w:rPr>
+            <w:lang w:val="es-ES"/>
+          </w:rPr>
           <w:tag w:val="Verdict"/>
           <w:id w:val="-402909856"/>
           <w:placeholder>
@@ -2317,21 +4476,96 @@
           <w15:appearance w15:val="hidden"/>
           <w:text/>
         </w:sdtPr>
-        <w:sdtEndPr/>
         <w:sdtContent>
           <w:r>
-            <w:t xml:space="preserve">  </w:t>
-          </w:r>
-          <w:r>
-            <w:t>X</w:t>
-          </w:r>
-          <w:r>
-            <w:t xml:space="preserve">  </w:t>
+            <w:rPr>
+              <w:lang w:val="es-ES"/>
+            </w:rPr>
+            <w:t xml:space="preserve">    </w:t>
           </w:r>
         </w:sdtContent>
       </w:sdt>
       <w:r>
+        <w:rPr>
+          <w:lang w:val="es-ES"/>
+        </w:rPr>
         <w:t xml:space="preserve">   </w:t>
+      </w:r>
+      <w:r>
+        <w:rPr>
+          <w:lang w:val="es-ES"/>
+        </w:rPr>
+        <w:t>Mismo problema de antes.</w:t>
+      </w:r>
+    </w:p>
+    <w:p>
+      <w:pPr>
+        <w:pStyle w:val="Comment-Student"/>
+        <w:rPr>
+          <w:lang w:val="es-ES"/>
+        </w:rPr>
+      </w:pPr>
+      <w:r>
+        <w:rPr>
+          <w:lang w:val="es-ES"/>
+        </w:rPr>
+        <w:t xml:space="preserve">Estimado profesor Rafael </w:t>
+      </w:r>
+      <w:proofErr w:type="spellStart"/>
+      <w:r>
+        <w:rPr>
+          <w:lang w:val="es-ES"/>
+        </w:rPr>
+        <w:t>Corchuelo</w:t>
+      </w:r>
+      <w:proofErr w:type="spellEnd"/>
+      <w:r>
+        <w:rPr>
+          <w:lang w:val="es-ES"/>
+        </w:rPr>
+        <w:t>,</w:t>
+      </w:r>
+    </w:p>
+    <w:p>
+      <w:pPr>
+        <w:pStyle w:val="Comment-Student"/>
+        <w:rPr>
+          <w:lang w:val="es-ES"/>
+        </w:rPr>
+      </w:pPr>
+      <w:r>
+        <w:rPr>
+          <w:lang w:val="es-ES"/>
+        </w:rPr>
+        <w:t xml:space="preserve">Se ha procedido ha configurar el </w:t>
+      </w:r>
+      <w:proofErr w:type="spellStart"/>
+      <w:r>
+        <w:rPr>
+          <w:lang w:val="es-ES"/>
+        </w:rPr>
+        <w:t>dashboard</w:t>
+      </w:r>
+      <w:proofErr w:type="spellEnd"/>
+      <w:r>
+        <w:rPr>
+          <w:lang w:val="es-ES"/>
+        </w:rPr>
+        <w:t xml:space="preserve"> como público. Antes sólo el proyecto lo estaba, pero el </w:t>
+      </w:r>
+      <w:proofErr w:type="spellStart"/>
+      <w:r>
+        <w:rPr>
+          <w:lang w:val="es-ES"/>
+        </w:rPr>
+        <w:t>dashboard</w:t>
+      </w:r>
+      <w:proofErr w:type="spellEnd"/>
+      <w:r>
+        <w:rPr>
+          <w:lang w:val="es-ES"/>
+        </w:rPr>
+        <w:t xml:space="preserve"> se mantuvo como privado por error, se debería poder acceder a él sin problemas ahora.</w:t>
       </w:r>
     </w:p>
     <w:p>
@@ -2349,6 +4583,7 @@
         <w:rPr>
           <w:rFonts w:cstheme="majorHAnsi"/>
         </w:rPr>
+        <w:lastRenderedPageBreak/>
         <w:t>MANDATORY</w:t>
       </w:r>
       <w:r>
@@ -2396,11 +4631,14 @@
       <w:pPr>
         <w:pStyle w:val="Comment-Grader"/>
         <w:rPr>
-          <w:rFonts w:asciiTheme="majorHAnsi" w:hAnsiTheme="majorHAnsi" w:cstheme="majorHAnsi"/>
+          <w:lang w:val="es-ES"/>
         </w:rPr>
       </w:pPr>
       <w:sdt>
         <w:sdtPr>
+          <w:rPr>
+            <w:lang w:val="es-ES"/>
+          </w:rPr>
           <w:tag w:val="Verdict"/>
           <w:id w:val="-1505128056"/>
           <w:placeholder>
@@ -2409,22 +4647,203 @@
           <w15:appearance w15:val="hidden"/>
           <w:text/>
         </w:sdtPr>
-        <w:sdtEndPr/>
         <w:sdtContent>
           <w:r>
+            <w:rPr>
+              <w:lang w:val="es-ES"/>
+            </w:rPr>
             <w:t xml:space="preserve">  </w:t>
           </w:r>
           <w:r>
+            <w:rPr>
+              <w:lang w:val="es-ES"/>
+            </w:rPr>
             <w:t>X</w:t>
           </w:r>
           <w:r>
+            <w:rPr>
+              <w:lang w:val="es-ES"/>
+            </w:rPr>
             <w:t xml:space="preserve">  </w:t>
           </w:r>
         </w:sdtContent>
       </w:sdt>
       <w:r>
+        <w:rPr>
+          <w:lang w:val="es-ES"/>
+        </w:rPr>
         <w:t xml:space="preserve">   </w:t>
       </w:r>
+      <w:r>
+        <w:rPr>
+          <w:lang w:val="es-ES"/>
+        </w:rPr>
+        <w:t>Me pregunto cómo es</w:t>
+      </w:r>
+      <w:r>
+        <w:rPr>
+          <w:lang w:val="es-ES"/>
+        </w:rPr>
+        <w:t xml:space="preserve"> posible resolver los requisitos usando sólo las siguientes consultas.  </w:t>
+      </w:r>
+      <w:proofErr w:type="spellStart"/>
+      <w:r>
+        <w:rPr>
+          <w:lang w:val="es-ES"/>
+        </w:rPr>
+        <w:t>Segurmente</w:t>
+      </w:r>
+      <w:proofErr w:type="spellEnd"/>
+      <w:r>
+        <w:rPr>
+          <w:lang w:val="es-ES"/>
+        </w:rPr>
+        <w:t xml:space="preserve"> implementando en Java filtros que podrían ser resueltos eficientemente por las propias consultas. </w:t>
+      </w:r>
+    </w:p>
+    <w:p>
+      <w:pPr>
+        <w:pStyle w:val="Comment-Grader"/>
+        <w:rPr>
+          <w:rFonts w:asciiTheme="majorHAnsi" w:hAnsiTheme="majorHAnsi" w:cstheme="majorHAnsi"/>
+          <w:lang w:val="es-ES"/>
+        </w:rPr>
+      </w:pPr>
+      <w:r>
+        <w:rPr>
+          <w:rFonts w:asciiTheme="majorHAnsi" w:hAnsiTheme="majorHAnsi" w:cstheme="majorHAnsi"/>
+          <w:noProof/>
+          <w:lang w:val="es-ES"/>
+        </w:rPr>
+        <w:drawing>
+          <wp:inline distT="0" distB="0" distL="0" distR="0" wp14:anchorId="6664EFA2" wp14:editId="35E595A9">
+            <wp:extent cx="5153744" cy="2181529"/>
+            <wp:effectExtent l="0" t="0" r="8890" b="9525"/>
+            <wp:docPr id="1080893629" name="Picture 1" descr="A screenshot of a computer program&#10;&#10;AI-generated content may be incorrect."/>
+            <wp:cNvGraphicFramePr>
+              <a:graphicFrameLocks xmlns:a="http://schemas.openxmlformats.org/drawingml/2006/main" noChangeAspect="1"/>
+            </wp:cNvGraphicFramePr>
+            <a:graphic xmlns:a="http://schemas.openxmlformats.org/drawingml/2006/main">
+              <a:graphicData uri="http://schemas.openxmlformats.org/drawingml/2006/picture">
+                <pic:pic xmlns:pic="http://schemas.openxmlformats.org/drawingml/2006/picture">
+                  <pic:nvPicPr>
+                    <pic:cNvPr id="1080893629" name="Picture 1" descr="A screenshot of a computer program&#10;&#10;AI-generated content may be incorrect."/>
+                    <pic:cNvPicPr/>
+                  </pic:nvPicPr>
+                  <pic:blipFill>
+                    <a:blip r:embed="rId29"/>
+                    <a:stretch>
+                      <a:fillRect/>
+                    </a:stretch>
+                  </pic:blipFill>
+                  <pic:spPr>
+                    <a:xfrm>
+                      <a:off x="0" y="0"/>
+                      <a:ext cx="5153744" cy="2181529"/>
+                    </a:xfrm>
+                    <a:prstGeom prst="rect">
+                      <a:avLst/>
+                    </a:prstGeom>
+                  </pic:spPr>
+                </pic:pic>
+              </a:graphicData>
+            </a:graphic>
+          </wp:inline>
+        </w:drawing>
+      </w:r>
+    </w:p>
+    <w:p>
+      <w:pPr>
+        <w:pStyle w:val="Comment-Grader"/>
+        <w:rPr>
+          <w:rFonts w:asciiTheme="majorHAnsi" w:hAnsiTheme="majorHAnsi" w:cstheme="majorHAnsi"/>
+          <w:lang w:val="es-ES"/>
+        </w:rPr>
+      </w:pPr>
+      <w:r>
+        <w:rPr>
+          <w:rFonts w:asciiTheme="majorHAnsi" w:hAnsiTheme="majorHAnsi" w:cstheme="majorHAnsi"/>
+          <w:noProof/>
+          <w:lang w:val="es-ES"/>
+        </w:rPr>
+        <w:drawing>
+          <wp:inline distT="0" distB="0" distL="0" distR="0" wp14:anchorId="7E632EBC" wp14:editId="5DDC49F3">
+            <wp:extent cx="4029637" cy="2133898"/>
+            <wp:effectExtent l="0" t="0" r="0" b="0"/>
+            <wp:docPr id="1796746367" name="Picture 1" descr="A screenshot of a computer code&#10;&#10;AI-generated content may be incorrect."/>
+            <wp:cNvGraphicFramePr>
+              <a:graphicFrameLocks xmlns:a="http://schemas.openxmlformats.org/drawingml/2006/main" noChangeAspect="1"/>
+            </wp:cNvGraphicFramePr>
+            <a:graphic xmlns:a="http://schemas.openxmlformats.org/drawingml/2006/main">
+              <a:graphicData uri="http://schemas.openxmlformats.org/drawingml/2006/picture">
+                <pic:pic xmlns:pic="http://schemas.openxmlformats.org/drawingml/2006/picture">
+                  <pic:nvPicPr>
+                    <pic:cNvPr id="1796746367" name="Picture 1" descr="A screenshot of a computer code&#10;&#10;AI-generated content may be incorrect."/>
+                    <pic:cNvPicPr/>
+                  </pic:nvPicPr>
+                  <pic:blipFill>
+                    <a:blip r:embed="rId30"/>
+                    <a:stretch>
+                      <a:fillRect/>
+                    </a:stretch>
+                  </pic:blipFill>
+                  <pic:spPr>
+                    <a:xfrm>
+                      <a:off x="0" y="0"/>
+                      <a:ext cx="4029637" cy="2133898"/>
+                    </a:xfrm>
+                    <a:prstGeom prst="rect">
+                      <a:avLst/>
+                    </a:prstGeom>
+                  </pic:spPr>
+                </pic:pic>
+              </a:graphicData>
+            </a:graphic>
+          </wp:inline>
+        </w:drawing>
+      </w:r>
+    </w:p>
+    <w:p>
+      <w:pPr>
+        <w:pStyle w:val="Comment-Student"/>
+        <w:rPr>
+          <w:lang w:val="es-ES"/>
+        </w:rPr>
+      </w:pPr>
+      <w:r>
+        <w:rPr>
+          <w:lang w:val="es-ES"/>
+        </w:rPr>
+        <w:t xml:space="preserve">Estimado profesor Rafael </w:t>
+      </w:r>
+      <w:proofErr w:type="spellStart"/>
+      <w:r>
+        <w:rPr>
+          <w:lang w:val="es-ES"/>
+        </w:rPr>
+        <w:t>Corchuelo</w:t>
+      </w:r>
+      <w:proofErr w:type="spellEnd"/>
+      <w:r>
+        <w:rPr>
+          <w:lang w:val="es-ES"/>
+        </w:rPr>
+        <w:t>,</w:t>
+      </w:r>
+    </w:p>
+    <w:p>
+      <w:pPr>
+        <w:pStyle w:val="Comment-Student"/>
+        <w:rPr>
+          <w:lang w:val="es-ES"/>
+        </w:rPr>
+      </w:pPr>
+      <w:r>
+        <w:rPr>
+          <w:lang w:val="es-ES"/>
+        </w:rPr>
+        <w:t>Se han eliminado los filtros de Java que había en el código y se han sustituido por consultas equivalentes.</w:t>
+      </w:r>
     </w:p>
     <w:p>
       <w:pPr>
@@ -2464,6 +4883,7 @@
         <w:rPr>
           <w:rFonts w:cstheme="majorHAnsi"/>
         </w:rPr>
+        <w:lastRenderedPageBreak/>
         <w:t>Non-functional requirements</w:t>
       </w:r>
     </w:p>
@@ -2512,9 +4932,15 @@
     <w:p>
       <w:pPr>
         <w:pStyle w:val="Comment-Grader"/>
+        <w:rPr>
+          <w:lang w:val="es-ES"/>
+        </w:rPr>
       </w:pPr>
       <w:sdt>
         <w:sdtPr>
+          <w:rPr>
+            <w:lang w:val="es-ES"/>
+          </w:rPr>
           <w:tag w:val="Verdict"/>
           <w:id w:val="-1724131173"/>
           <w:placeholder>
@@ -2522,36 +4948,172 @@
           </w:placeholder>
           <w:text/>
         </w:sdtPr>
-        <w:sdtEndPr/>
         <w:sdtContent>
           <w:r>
-            <w:t xml:space="preserve">  </w:t>
-          </w:r>
-          <w:r>
-            <w:t>X</w:t>
-          </w:r>
-          <w:r>
-            <w:t xml:space="preserve">  </w:t>
+            <w:rPr>
+              <w:lang w:val="es-ES"/>
+            </w:rPr>
+            <w:t xml:space="preserve">    </w:t>
           </w:r>
         </w:sdtContent>
       </w:sdt>
       <w:r>
+        <w:rPr>
+          <w:lang w:val="es-ES"/>
+        </w:rPr>
         <w:t xml:space="preserve">   </w:t>
       </w:r>
+      <w:r>
+        <w:rPr>
+          <w:lang w:val="es-ES"/>
+        </w:rPr>
+        <w:t>Nada más ini</w:t>
+      </w:r>
+      <w:r>
+        <w:rPr>
+          <w:lang w:val="es-ES"/>
+        </w:rPr>
+        <w:t>ciar la suite de pruebas, comienzan a producirse fallos.  Se muestra tan sólo el primero a título de ejemplo:</w:t>
+      </w:r>
+    </w:p>
+    <w:p>
+      <w:pPr>
+        <w:pStyle w:val="Comment-Grader"/>
+        <w:rPr>
+          <w:lang w:val="es-ES"/>
+        </w:rPr>
+      </w:pPr>
+      <w:r>
+        <w:rPr>
+          <w:noProof/>
+          <w:lang w:val="es-ES"/>
+        </w:rPr>
+        <w:drawing>
+          <wp:inline distT="0" distB="0" distL="0" distR="0" wp14:anchorId="590656BC" wp14:editId="27101A2F">
+            <wp:extent cx="5731510" cy="1911350"/>
+            <wp:effectExtent l="0" t="0" r="2540" b="0"/>
+            <wp:docPr id="1531755313" name="Picture 1" descr="A screen shot of a computer&#10;&#10;AI-generated content may be incorrect."/>
+            <wp:cNvGraphicFramePr>
+              <a:graphicFrameLocks xmlns:a="http://schemas.openxmlformats.org/drawingml/2006/main" noChangeAspect="1"/>
+            </wp:cNvGraphicFramePr>
+            <a:graphic xmlns:a="http://schemas.openxmlformats.org/drawingml/2006/main">
+              <a:graphicData uri="http://schemas.openxmlformats.org/drawingml/2006/picture">
+                <pic:pic xmlns:pic="http://schemas.openxmlformats.org/drawingml/2006/picture">
+                  <pic:nvPicPr>
+                    <pic:cNvPr id="1531755313" name="Picture 1" descr="A screen shot of a computer&#10;&#10;AI-generated content may be incorrect."/>
+                    <pic:cNvPicPr/>
+                  </pic:nvPicPr>
+                  <pic:blipFill>
+                    <a:blip r:embed="rId31"/>
+                    <a:stretch>
+                      <a:fillRect/>
+                    </a:stretch>
+                  </pic:blipFill>
+                  <pic:spPr>
+                    <a:xfrm>
+                      <a:off x="0" y="0"/>
+                      <a:ext cx="5731510" cy="1911350"/>
+                    </a:xfrm>
+                    <a:prstGeom prst="rect">
+                      <a:avLst/>
+                    </a:prstGeom>
+                  </pic:spPr>
+                </pic:pic>
+              </a:graphicData>
+            </a:graphic>
+          </wp:inline>
+        </w:drawing>
+      </w:r>
+    </w:p>
+    <w:p>
+      <w:pPr>
+        <w:pStyle w:val="Comment-Student"/>
+        <w:rPr>
+          <w:lang w:val="es-ES"/>
+        </w:rPr>
+      </w:pPr>
+      <w:r>
+        <w:rPr>
+          <w:lang w:val="es-ES"/>
+        </w:rPr>
+        <w:t xml:space="preserve">Estimado profesor Rafael </w:t>
+      </w:r>
+      <w:proofErr w:type="spellStart"/>
+      <w:r>
+        <w:rPr>
+          <w:lang w:val="es-ES"/>
+        </w:rPr>
+        <w:t>Corchuelo</w:t>
+      </w:r>
+      <w:proofErr w:type="spellEnd"/>
+      <w:r>
+        <w:rPr>
+          <w:lang w:val="es-ES"/>
+        </w:rPr>
+        <w:t>,</w:t>
+      </w:r>
+    </w:p>
+    <w:p>
+      <w:pPr>
+        <w:pStyle w:val="Comment-Student"/>
+        <w:rPr>
+          <w:lang w:val="es-ES"/>
+        </w:rPr>
+      </w:pPr>
+      <w:r>
+        <w:rPr>
+          <w:lang w:val="es-ES"/>
+        </w:rPr>
+        <w:t xml:space="preserve">Se ha vuelto a desarrollar la suite de pruebas, repitiendo las pruebas mediante </w:t>
+      </w:r>
+      <w:proofErr w:type="spellStart"/>
+      <w:r>
+        <w:rPr>
+          <w:lang w:val="es-ES"/>
+        </w:rPr>
+        <w:t>tester</w:t>
+      </w:r>
+      <w:proofErr w:type="spellEnd"/>
+      <w:r>
+        <w:rPr>
+          <w:lang w:val="es-ES"/>
+        </w:rPr>
+        <w:t>-replay para asegurar que todas funcionan correctamente.</w:t>
+      </w:r>
     </w:p>
     <w:p>
       <w:pPr>
         <w:pStyle w:val="Heading2"/>
         <w:rPr>
           <w:rFonts w:cstheme="majorHAnsi"/>
-        </w:rPr>
-      </w:pPr>
-      <w:r>
-        <w:rPr>
-          <w:rFonts w:cstheme="majorHAnsi"/>
-        </w:rPr>
-        <w:t>Managerial requirements</w:t>
-      </w:r>
+          <w:lang w:val="es-ES"/>
+        </w:rPr>
+      </w:pPr>
+      <w:proofErr w:type="spellStart"/>
+      <w:r>
+        <w:rPr>
+          <w:rFonts w:cstheme="majorHAnsi"/>
+          <w:lang w:val="es-ES"/>
+        </w:rPr>
+        <w:t>Managerial</w:t>
+      </w:r>
+      <w:proofErr w:type="spellEnd"/>
+      <w:r>
+        <w:rPr>
+          <w:rFonts w:cstheme="majorHAnsi"/>
+          <w:lang w:val="es-ES"/>
+        </w:rPr>
+        <w:t xml:space="preserve"> </w:t>
+      </w:r>
+      <w:proofErr w:type="spellStart"/>
+      <w:r>
+        <w:rPr>
+          <w:rFonts w:cstheme="majorHAnsi"/>
+          <w:lang w:val="es-ES"/>
+        </w:rPr>
+        <w:t>requirements</w:t>
+      </w:r>
+      <w:proofErr w:type="spellEnd"/>
     </w:p>
     <w:p>
       <w:pPr>
@@ -2570,9 +5132,15 @@
     <w:p>
       <w:pPr>
         <w:pStyle w:val="Comment-Grader"/>
+        <w:rPr>
+          <w:lang w:val="es-ES"/>
+        </w:rPr>
       </w:pPr>
       <w:sdt>
         <w:sdtPr>
+          <w:rPr>
+            <w:lang w:val="es-ES"/>
+          </w:rPr>
           <w:tag w:val="Verdict"/>
           <w:id w:val="-1278025583"/>
           <w:placeholder>
@@ -2581,22 +5149,97 @@
           <w15:appearance w15:val="hidden"/>
           <w:text/>
         </w:sdtPr>
-        <w:sdtEndPr/>
         <w:sdtContent>
           <w:r>
-            <w:t xml:space="preserve">  </w:t>
-          </w:r>
-          <w:r>
-            <w:t>X</w:t>
-          </w:r>
-          <w:r>
-            <w:t xml:space="preserve">  </w:t>
+            <w:rPr>
+              <w:lang w:val="es-ES"/>
+            </w:rPr>
+            <w:t xml:space="preserve">    </w:t>
           </w:r>
         </w:sdtContent>
       </w:sdt>
       <w:r>
+        <w:rPr>
+          <w:lang w:val="es-ES"/>
+        </w:rPr>
         <w:t xml:space="preserve">   </w:t>
       </w:r>
+      <w:r>
+        <w:rPr>
+          <w:lang w:val="es-ES"/>
+        </w:rPr>
+        <w:t>Mismo problema de antes.</w:t>
+      </w:r>
+    </w:p>
+    <w:p>
+      <w:pPr>
+        <w:pStyle w:val="Comment-Student"/>
+        <w:rPr>
+          <w:lang w:val="es-ES"/>
+        </w:rPr>
+      </w:pPr>
+      <w:r>
+        <w:rPr>
+          <w:lang w:val="es-ES"/>
+        </w:rPr>
+        <w:t xml:space="preserve">Estimado profesor Rafael </w:t>
+      </w:r>
+      <w:proofErr w:type="spellStart"/>
+      <w:r>
+        <w:rPr>
+          <w:lang w:val="es-ES"/>
+        </w:rPr>
+        <w:t>Corchuelo</w:t>
+      </w:r>
+      <w:proofErr w:type="spellEnd"/>
+      <w:r>
+        <w:rPr>
+          <w:lang w:val="es-ES"/>
+        </w:rPr>
+        <w:t>,</w:t>
+      </w:r>
+    </w:p>
+    <w:p>
+      <w:pPr>
+        <w:pStyle w:val="Comment-Student"/>
+        <w:rPr>
+          <w:lang w:val="es-ES"/>
+        </w:rPr>
+      </w:pPr>
+      <w:r>
+        <w:rPr>
+          <w:lang w:val="es-ES"/>
+        </w:rPr>
+        <w:t xml:space="preserve">Se ha procedido ha configurar el </w:t>
+      </w:r>
+      <w:proofErr w:type="spellStart"/>
+      <w:r>
+        <w:rPr>
+          <w:lang w:val="es-ES"/>
+        </w:rPr>
+        <w:t>dashboard</w:t>
+      </w:r>
+      <w:proofErr w:type="spellEnd"/>
+      <w:r>
+        <w:rPr>
+          <w:lang w:val="es-ES"/>
+        </w:rPr>
+        <w:t xml:space="preserve"> como público. Antes sólo el proyecto lo estaba, pero el </w:t>
+      </w:r>
+      <w:proofErr w:type="spellStart"/>
+      <w:r>
+        <w:rPr>
+          <w:lang w:val="es-ES"/>
+        </w:rPr>
+        <w:t>dashboard</w:t>
+      </w:r>
+      <w:proofErr w:type="spellEnd"/>
+      <w:r>
+        <w:rPr>
+          <w:lang w:val="es-ES"/>
+        </w:rPr>
+        <w:t xml:space="preserve"> se mantuvo como privado por error, se debería poder acceder a él sin problemas ahora.</w:t>
+      </w:r>
     </w:p>
     <w:p>
       <w:pPr>
@@ -2609,9 +5252,15 @@
     <w:p>
       <w:pPr>
         <w:pStyle w:val="Comment-Grader"/>
+        <w:rPr>
+          <w:lang w:val="es-ES"/>
+        </w:rPr>
       </w:pPr>
       <w:sdt>
         <w:sdtPr>
+          <w:rPr>
+            <w:lang w:val="es-ES"/>
+          </w:rPr>
           <w:tag w:val="Verdict"/>
           <w:id w:val="1177995666"/>
           <w:placeholder>
@@ -2619,27 +5268,183 @@
           </w:placeholder>
           <w:text/>
         </w:sdtPr>
-        <w:sdtEndPr/>
         <w:sdtContent>
           <w:r>
-            <w:t xml:space="preserve">  </w:t>
-          </w:r>
-          <w:r>
-            <w:t>X</w:t>
-          </w:r>
-          <w:r>
-            <w:t xml:space="preserve">  </w:t>
+            <w:rPr>
+              <w:lang w:val="es-ES"/>
+            </w:rPr>
+            <w:t xml:space="preserve">    </w:t>
           </w:r>
         </w:sdtContent>
       </w:sdt>
       <w:r>
+        <w:rPr>
+          <w:lang w:val="es-ES"/>
+        </w:rPr>
         <w:t xml:space="preserve">  </w:t>
       </w:r>
+      <w:r>
+        <w:rPr>
+          <w:lang w:val="es-ES"/>
+        </w:rPr>
+        <w:t>El informe indica lo si</w:t>
+      </w:r>
+      <w:r>
+        <w:rPr>
+          <w:lang w:val="es-ES"/>
+        </w:rPr>
+        <w:t>guiente:</w:t>
+      </w:r>
+    </w:p>
+    <w:p>
+      <w:pPr>
+        <w:pStyle w:val="Comment-Grader"/>
+        <w:rPr>
+          <w:lang w:val="es-ES"/>
+        </w:rPr>
+      </w:pPr>
+      <w:r>
+        <w:rPr>
+          <w:noProof/>
+          <w:lang w:val="es-ES"/>
+        </w:rPr>
+        <w:lastRenderedPageBreak/>
+        <w:drawing>
+          <wp:inline distT="0" distB="0" distL="0" distR="0" wp14:anchorId="5B2EB4A6" wp14:editId="164004BA">
+            <wp:extent cx="5731510" cy="4347845"/>
+            <wp:effectExtent l="0" t="0" r="2540" b="0"/>
+            <wp:docPr id="645448691" name="Picture 1" descr="A screenshot of a computer&#10;&#10;AI-generated content may be incorrect."/>
+            <wp:cNvGraphicFramePr>
+              <a:graphicFrameLocks xmlns:a="http://schemas.openxmlformats.org/drawingml/2006/main" noChangeAspect="1"/>
+            </wp:cNvGraphicFramePr>
+            <a:graphic xmlns:a="http://schemas.openxmlformats.org/drawingml/2006/main">
+              <a:graphicData uri="http://schemas.openxmlformats.org/drawingml/2006/picture">
+                <pic:pic xmlns:pic="http://schemas.openxmlformats.org/drawingml/2006/picture">
+                  <pic:nvPicPr>
+                    <pic:cNvPr id="645448691" name="Picture 1" descr="A screenshot of a computer&#10;&#10;AI-generated content may be incorrect."/>
+                    <pic:cNvPicPr/>
+                  </pic:nvPicPr>
+                  <pic:blipFill>
+                    <a:blip r:embed="rId32"/>
+                    <a:stretch>
+                      <a:fillRect/>
+                    </a:stretch>
+                  </pic:blipFill>
+                  <pic:spPr>
+                    <a:xfrm>
+                      <a:off x="0" y="0"/>
+                      <a:ext cx="5731510" cy="4347845"/>
+                    </a:xfrm>
+                    <a:prstGeom prst="rect">
+                      <a:avLst/>
+                    </a:prstGeom>
+                  </pic:spPr>
+                </pic:pic>
+              </a:graphicData>
+            </a:graphic>
+          </wp:inline>
+        </w:drawing>
+      </w:r>
+    </w:p>
+    <w:p>
+      <w:pPr>
+        <w:pStyle w:val="Comment-Grader"/>
+        <w:rPr>
+          <w:lang w:val="es-ES"/>
+        </w:rPr>
+      </w:pPr>
+      <w:r>
+        <w:rPr>
+          <w:lang w:val="es-ES"/>
+        </w:rPr>
+        <w:t>El estudiante no aplica el test correctamente.  El p-</w:t>
+      </w:r>
+      <w:proofErr w:type="spellStart"/>
+      <w:r>
+        <w:rPr>
+          <w:lang w:val="es-ES"/>
+        </w:rPr>
+        <w:t>value</w:t>
+      </w:r>
+      <w:proofErr w:type="spellEnd"/>
+      <w:r>
+        <w:rPr>
+          <w:lang w:val="es-ES"/>
+        </w:rPr>
+        <w:t xml:space="preserve"> no se compara con el nivel de confianza 0.95.</w:t>
+      </w:r>
+    </w:p>
+    <w:p>
+      <w:pPr>
+        <w:pStyle w:val="Comment-Student"/>
+        <w:rPr>
+          <w:lang w:val="es-ES"/>
+        </w:rPr>
+      </w:pPr>
+      <w:r>
+        <w:rPr>
+          <w:lang w:val="es-ES"/>
+        </w:rPr>
+        <w:t xml:space="preserve">Estimado profesor Rafael </w:t>
+      </w:r>
+      <w:proofErr w:type="spellStart"/>
+      <w:r>
+        <w:rPr>
+          <w:lang w:val="es-ES"/>
+        </w:rPr>
+        <w:t>Corchuelo</w:t>
+      </w:r>
+      <w:proofErr w:type="spellEnd"/>
+      <w:r>
+        <w:rPr>
+          <w:lang w:val="es-ES"/>
+        </w:rPr>
+        <w:t>,</w:t>
+      </w:r>
+    </w:p>
+    <w:p>
+      <w:pPr>
+        <w:pStyle w:val="Comment-Student"/>
+        <w:rPr>
+          <w:lang w:val="es-ES"/>
+        </w:rPr>
+      </w:pPr>
+      <w:r>
+        <w:rPr>
+          <w:lang w:val="es-ES"/>
+        </w:rPr>
+        <w:t>Se ha procedido a revisar</w:t>
+      </w:r>
+      <w:r>
+        <w:rPr>
+          <w:lang w:val="es-ES"/>
+        </w:rPr>
+        <w:t xml:space="preserve"> el documento</w:t>
+      </w:r>
+      <w:r>
+        <w:rPr>
+          <w:lang w:val="es-ES"/>
+        </w:rPr>
+        <w:t xml:space="preserve"> y corregir </w:t>
+      </w:r>
+      <w:r>
+        <w:rPr>
+          <w:lang w:val="es-ES"/>
+        </w:rPr>
+        <w:t>las conclusiones obtenidas por el estudiante</w:t>
+      </w:r>
+      <w:r>
+        <w:rPr>
+          <w:lang w:val="es-ES"/>
+        </w:rPr>
+        <w:t>.</w:t>
+      </w:r>
     </w:p>
     <w:p>
       <w:pPr>
         <w:rPr>
           <w:rFonts w:asciiTheme="majorHAnsi" w:hAnsiTheme="majorHAnsi" w:cstheme="majorHAnsi"/>
+          <w:lang w:val="es-ES"/>
         </w:rPr>
       </w:pPr>
     </w:p>
@@ -2647,8 +5452,14 @@
       <w:pPr>
         <w:spacing w:after="160" w:line="259" w:lineRule="auto"/>
         <w:jc w:val="left"/>
-      </w:pPr>
-      <w:r>
+        <w:rPr>
+          <w:lang w:val="es-ES"/>
+        </w:rPr>
+      </w:pPr>
+      <w:r>
+        <w:rPr>
+          <w:lang w:val="es-ES"/>
+        </w:rPr>
         <w:br w:type="page"/>
       </w:r>
     </w:p>
@@ -2664,6 +5475,7 @@
         <w:rPr>
           <w:rFonts w:cstheme="majorHAnsi"/>
         </w:rPr>
+        <w:lastRenderedPageBreak/>
         <w:t>SUPPLEMENTARY I</w:t>
       </w:r>
       <w:r>
@@ -2884,6 +5696,7 @@
         <w:rPr>
           <w:rFonts w:cstheme="majorHAnsi"/>
         </w:rPr>
+        <w:lastRenderedPageBreak/>
         <w:t>SUPPLEMENTARY I</w:t>
       </w:r>
       <w:r>
@@ -3087,7 +5900,6 @@
           <w15:appearance w15:val="hidden"/>
           <w:text/>
         </w:sdtPr>
-        <w:sdtEndPr/>
         <w:sdtContent>
           <w:r>
             <w:rPr>
@@ -3227,7 +6039,6 @@
           <w15:appearance w15:val="hidden"/>
           <w:text/>
         </w:sdtPr>
-        <w:sdtEndPr/>
         <w:sdtContent>
           <w:r>
             <w:t xml:space="preserve">    </w:t>
@@ -3259,6 +6070,7 @@
         <w:rPr>
           <w:rFonts w:cstheme="majorHAnsi"/>
         </w:rPr>
+        <w:lastRenderedPageBreak/>
         <w:t>SUPPLEMENTARY I</w:t>
       </w:r>
       <w:r>
@@ -3374,7 +6186,6 @@
           <w15:appearance w15:val="hidden"/>
           <w:text/>
         </w:sdtPr>
-        <w:sdtEndPr/>
         <w:sdtContent>
           <w:r>
             <w:t xml:space="preserve">    </w:t>
@@ -3435,7 +6246,6 @@
           <w15:appearance w15:val="hidden"/>
           <w:text/>
         </w:sdtPr>
-        <w:sdtEndPr/>
         <w:sdtContent>
           <w:r>
             <w:t xml:space="preserve">    </w:t>
@@ -3513,7 +6323,6 @@
           <w15:appearance w15:val="hidden"/>
           <w:text/>
         </w:sdtPr>
-        <w:sdtEndPr/>
         <w:sdtContent>
           <w:r>
             <w:t xml:space="preserve">    </w:t>
@@ -3571,7 +6380,6 @@
           <w15:appearance w15:val="hidden"/>
           <w:text/>
         </w:sdtPr>
-        <w:sdtEndPr/>
         <w:sdtContent>
           <w:r>
             <w:t xml:space="preserve">    </w:t>
@@ -3664,6 +6472,7 @@
         <w:rPr>
           <w:rFonts w:cstheme="majorHAnsi"/>
         </w:rPr>
+        <w:lastRenderedPageBreak/>
         <w:t>Managerial requirements</w:t>
       </w:r>
     </w:p>
@@ -3691,7 +6500,6 @@
           </w:placeholder>
           <w:text/>
         </w:sdtPr>
-        <w:sdtEndPr/>
         <w:sdtContent>
           <w:r>
             <w:t xml:space="preserve">    </w:t>
@@ -3717,6 +6525,7 @@
         <w:rPr>
           <w:rFonts w:cstheme="majorHAnsi"/>
         </w:rPr>
+        <w:lastRenderedPageBreak/>
         <w:t>SUPPLEMENTARY I</w:t>
       </w:r>
       <w:r>
@@ -3861,7 +6670,6 @@
           <w15:appearance w15:val="hidden"/>
           <w:text/>
         </w:sdtPr>
-        <w:sdtEndPr/>
         <w:sdtContent>
           <w:r>
             <w:t xml:space="preserve">    </w:t>
@@ -3908,7 +6716,6 @@
           <w15:appearance w15:val="hidden"/>
           <w:text/>
         </w:sdtPr>
-        <w:sdtEndPr/>
         <w:sdtContent>
           <w:r>
             <w:t xml:space="preserve">    </w:t>
@@ -3940,6 +6747,7 @@
         <w:rPr>
           <w:rFonts w:cstheme="majorHAnsi"/>
         </w:rPr>
+        <w:lastRenderedPageBreak/>
         <w:t>SUPPLEMENTARY II</w:t>
       </w:r>
       <w:r>
@@ -4108,7 +6916,6 @@
           <w15:appearance w15:val="hidden"/>
           <w:text/>
         </w:sdtPr>
-        <w:sdtEndPr/>
         <w:sdtContent>
           <w:r>
             <w:t xml:space="preserve">    </w:t>
@@ -4141,7 +6948,6 @@
           <w15:appearance w15:val="hidden"/>
           <w:text/>
         </w:sdtPr>
-        <w:sdtEndPr/>
         <w:sdtContent>
           <w:r>
             <w:t xml:space="preserve">    </w:t>
@@ -4220,6 +7026,7 @@
         <w:rPr>
           <w:rFonts w:cstheme="majorHAnsi"/>
         </w:rPr>
+        <w:lastRenderedPageBreak/>
         <w:t>SUPPLEMENTARY II</w:t>
       </w:r>
       <w:r>
@@ -4310,7 +7117,6 @@
           <w15:appearance w15:val="hidden"/>
           <w:text/>
         </w:sdtPr>
-        <w:sdtEndPr/>
         <w:sdtContent>
           <w:r>
             <w:rPr>
@@ -4450,7 +7256,6 @@
           <w15:appearance w15:val="hidden"/>
           <w:text/>
         </w:sdtPr>
-        <w:sdtEndPr/>
         <w:sdtContent>
           <w:r>
             <w:t xml:space="preserve">    </w:t>
@@ -4486,7 +7291,6 @@
           <w15:appearance w15:val="hidden"/>
           <w:text/>
         </w:sdtPr>
-        <w:sdtEndPr/>
         <w:sdtContent>
           <w:r>
             <w:rPr>
@@ -4524,6 +7328,7 @@
         <w:rPr>
           <w:rFonts w:cstheme="majorHAnsi"/>
         </w:rPr>
+        <w:lastRenderedPageBreak/>
         <w:t>SUPPLEMENTARY II</w:t>
       </w:r>
       <w:r>
@@ -4644,7 +7449,6 @@
           </w:placeholder>
           <w:text/>
         </w:sdtPr>
-        <w:sdtEndPr/>
         <w:sdtContent>
           <w:r>
             <w:t xml:space="preserve">    </w:t>
@@ -4713,7 +7517,6 @@
           </w:placeholder>
           <w:text/>
         </w:sdtPr>
-        <w:sdtEndPr/>
         <w:sdtContent>
           <w:r>
             <w:t xml:space="preserve">    </w:t>
@@ -4817,7 +7620,6 @@
           <w15:appearance w15:val="hidden"/>
           <w:text/>
         </w:sdtPr>
-        <w:sdtEndPr/>
         <w:sdtContent>
           <w:r>
             <w:t xml:space="preserve">    </w:t>
@@ -4855,7 +7657,6 @@
           </w:placeholder>
           <w:text/>
         </w:sdtPr>
-        <w:sdtEndPr/>
         <w:sdtContent>
           <w:r>
             <w:rPr>
@@ -4900,6 +7701,7 @@
         <w:rPr>
           <w:rFonts w:cstheme="majorHAnsi"/>
         </w:rPr>
+        <w:lastRenderedPageBreak/>
         <w:t>SUPPLEMENTARY II</w:t>
       </w:r>
       <w:r>
@@ -5053,7 +7855,6 @@
           <w15:appearance w15:val="hidden"/>
           <w:text/>
         </w:sdtPr>
-        <w:sdtEndPr/>
         <w:sdtContent>
           <w:r>
             <w:t xml:space="preserve">    </w:t>
@@ -5099,7 +7900,6 @@
           </w:placeholder>
           <w:text/>
         </w:sdtPr>
-        <w:sdtEndPr/>
         <w:sdtContent>
           <w:r>
             <w:t xml:space="preserve">    </w:t>
@@ -5131,7 +7931,6 @@
           </w:placeholder>
           <w:text/>
         </w:sdtPr>
-        <w:sdtEndPr/>
         <w:sdtContent>
           <w:r>
             <w:t xml:space="preserve">    </w:t>
@@ -7415,7 +10214,6 @@
   <w:style w:type="character" w:default="1" w:styleId="DefaultParagraphFont">
     <w:name w:val="Default Paragraph Font"/>
     <w:uiPriority w:val="1"/>
-    <w:semiHidden/>
     <w:unhideWhenUsed/>
   </w:style>
   <w:style w:type="table" w:default="1" w:styleId="TableNormal">
@@ -9064,15 +11862,19 @@
     <w:rsid w:val="003936CA"/>
     <w:rsid w:val="003F3911"/>
     <w:rsid w:val="004D7778"/>
+    <w:rsid w:val="00604779"/>
     <w:rsid w:val="00635F6F"/>
+    <w:rsid w:val="00721919"/>
     <w:rsid w:val="007C55A8"/>
     <w:rsid w:val="0080536D"/>
     <w:rsid w:val="00836298"/>
     <w:rsid w:val="00891CFB"/>
     <w:rsid w:val="008D6165"/>
+    <w:rsid w:val="008D6B16"/>
     <w:rsid w:val="00953D97"/>
     <w:rsid w:val="00966054"/>
     <w:rsid w:val="009E476D"/>
+    <w:rsid w:val="00AD2B9A"/>
     <w:rsid w:val="00B04CA5"/>
     <w:rsid w:val="00B752AA"/>
     <w:rsid w:val="00BB071B"/>
@@ -9083,8 +11885,10 @@
     <w:rsid w:val="00C63AB0"/>
     <w:rsid w:val="00CB72EA"/>
     <w:rsid w:val="00D5690A"/>
+    <w:rsid w:val="00DA264A"/>
     <w:rsid w:val="00DD75B9"/>
     <w:rsid w:val="00E25325"/>
+    <w:rsid w:val="00E54300"/>
     <w:rsid w:val="00E5696F"/>
     <w:rsid w:val="00E955A7"/>
     <w:rsid w:val="00ED10C6"/>

</xml_diff>